<commit_message>
final edits for draft
</commit_message>
<xml_diff>
--- a/drafts/v8_PNAS/scaling_cover_letter_PNAS.docx
+++ b/drafts/v8_PNAS/scaling_cover_letter_PNAS.docx
@@ -4,7 +4,6 @@
   <w:body>
     <w:p>
       <w:pPr>
-        <w:spacing w:line="480" w:lineRule="auto"/>
         <w:contextualSpacing/>
         <w:outlineLvl w:val="0"/>
         <w:rPr>
@@ -26,6 +25,11 @@
     </w:p>
     <w:p>
       <w:pPr>
+        <w:pStyle w:val="ListParagraph"/>
+        <w:numPr>
+          <w:ilvl w:val="0"/>
+          <w:numId w:val="5"/>
+        </w:numPr>
         <w:rPr>
           <w:rFonts w:eastAsia="Times New Roman"/>
           <w:lang w:eastAsia="en-GB"/>
@@ -41,6 +45,7 @@
     </w:p>
     <w:p>
       <w:pPr>
+        <w:contextualSpacing/>
         <w:rPr>
           <w:rFonts w:eastAsia="Times New Roman"/>
           <w:lang w:eastAsia="en-GB"/>
@@ -49,6 +54,11 @@
     </w:p>
     <w:p>
       <w:pPr>
+        <w:pStyle w:val="ListParagraph"/>
+        <w:numPr>
+          <w:ilvl w:val="0"/>
+          <w:numId w:val="5"/>
+        </w:numPr>
         <w:rPr>
           <w:rFonts w:eastAsia="Times New Roman"/>
           <w:lang w:val="en-US" w:eastAsia="en-GB"/>
@@ -64,7 +74,6 @@
     </w:p>
     <w:p>
       <w:pPr>
-        <w:spacing w:line="480" w:lineRule="auto"/>
         <w:contextualSpacing/>
         <w:outlineLvl w:val="0"/>
         <w:rPr>
@@ -82,358 +91,531 @@
     </w:p>
     <w:p>
       <w:pPr>
-        <w:spacing w:line="480" w:lineRule="auto"/>
         <w:contextualSpacing/>
         <w:outlineLvl w:val="0"/>
         <w:rPr>
           <w:lang w:val="en-US"/>
         </w:rPr>
       </w:pPr>
-    </w:p>
-    <w:p>
-      <w:pPr>
-        <w:spacing w:line="480" w:lineRule="auto"/>
+      <w:r>
+        <w:rPr>
+          <w:lang w:val="en-US"/>
+        </w:rPr>
+        <w:t>NAS members who are expert in the paper’s scientific area</w:t>
+      </w:r>
+      <w:r>
+        <w:rPr>
+          <w:lang w:val="en-US"/>
+        </w:rPr>
+        <w:t xml:space="preserve"> (3)</w:t>
+      </w:r>
+    </w:p>
+    <w:p>
+      <w:pPr>
+        <w:pStyle w:val="ListParagraph"/>
+        <w:numPr>
+          <w:ilvl w:val="0"/>
+          <w:numId w:val="5"/>
+        </w:numPr>
+        <w:outlineLvl w:val="0"/>
+        <w:rPr>
+          <w:lang w:val="en-US"/>
+        </w:rPr>
+      </w:pPr>
+      <w:r>
+        <w:rPr>
+          <w:lang w:val="en-US"/>
+        </w:rPr>
+        <w:t>Same as edit</w:t>
+      </w:r>
+      <w:r>
+        <w:rPr>
+          <w:lang w:val="en-US"/>
+        </w:rPr>
+        <w:t>orial board members</w:t>
+      </w:r>
+      <w:r>
+        <w:rPr>
+          <w:lang w:val="en-US"/>
+        </w:rPr>
+        <w:t xml:space="preserve"> </w:t>
+      </w:r>
+    </w:p>
+    <w:p>
+      <w:pPr>
+        <w:contextualSpacing/>
+        <w:rPr>
+          <w:lang w:val="en-US"/>
+        </w:rPr>
+      </w:pPr>
+    </w:p>
+    <w:p>
+      <w:pPr>
         <w:contextualSpacing/>
         <w:outlineLvl w:val="0"/>
         <w:rPr>
           <w:lang w:val="en-US"/>
         </w:rPr>
       </w:pPr>
-      <w:r>
-        <w:rPr>
-          <w:lang w:val="en-US"/>
-        </w:rPr>
-        <w:t>NAS members who are expert in the paper’s scientific area</w:t>
-      </w:r>
-      <w:r>
-        <w:rPr>
-          <w:lang w:val="en-US"/>
-        </w:rPr>
-        <w:t xml:space="preserve"> (3)</w:t>
-      </w:r>
-    </w:p>
-    <w:p>
-      <w:pPr>
-        <w:spacing w:line="480" w:lineRule="auto"/>
-        <w:contextualSpacing/>
+      <w:commentRangeStart w:id="1"/>
+      <w:r>
+        <w:rPr>
+          <w:lang w:val="en-US"/>
+        </w:rPr>
+        <w:t>Reviewers</w:t>
+      </w:r>
+      <w:r>
+        <w:rPr>
+          <w:lang w:val="en-US"/>
+        </w:rPr>
+        <w:t xml:space="preserve"> </w:t>
+      </w:r>
+      <w:commentRangeEnd w:id="1"/>
+      <w:r>
+        <w:rPr>
+          <w:rStyle w:val="CommentReference"/>
+        </w:rPr>
+        <w:commentReference w:id="1"/>
+      </w:r>
+      <w:r>
+        <w:rPr>
+          <w:lang w:val="en-US"/>
+        </w:rPr>
+        <w:t>(5)</w:t>
+      </w:r>
+      <w:r>
+        <w:rPr>
+          <w:lang w:val="en-US"/>
+        </w:rPr>
+        <w:t>:</w:t>
+      </w:r>
+    </w:p>
+    <w:p>
+      <w:pPr>
+        <w:pStyle w:val="ListParagraph"/>
+        <w:numPr>
+          <w:ilvl w:val="0"/>
+          <w:numId w:val="5"/>
+        </w:numPr>
         <w:outlineLvl w:val="0"/>
         <w:rPr>
-          <w:lang w:val="en-US"/>
-        </w:rPr>
-      </w:pPr>
-      <w:r>
-        <w:rPr>
-          <w:lang w:val="en-US"/>
-        </w:rPr>
-        <w:t>Same as edit</w:t>
-      </w:r>
-      <w:r>
-        <w:rPr>
-          <w:lang w:val="en-US"/>
-        </w:rPr>
-        <w:t>orial board members</w:t>
-      </w:r>
-      <w:r>
-        <w:rPr>
-          <w:lang w:val="en-US"/>
-        </w:rPr>
-        <w:t xml:space="preserve"> </w:t>
-      </w:r>
-    </w:p>
-    <w:p>
-      <w:pPr>
-        <w:spacing w:line="480" w:lineRule="auto"/>
-        <w:contextualSpacing/>
-        <w:rPr>
-          <w:lang w:val="en-US"/>
-        </w:rPr>
-      </w:pPr>
-    </w:p>
-    <w:p>
-      <w:pPr>
-        <w:spacing w:line="480" w:lineRule="auto"/>
-        <w:contextualSpacing/>
+          <w:b/>
+          <w:bCs/>
+        </w:rPr>
+      </w:pPr>
+      <w:r>
+        <w:rPr>
+          <w:b/>
+          <w:bCs/>
+        </w:rPr>
+        <w:t>Felisa Smith</w:t>
+      </w:r>
+    </w:p>
+    <w:p>
+      <w:pPr>
+        <w:pStyle w:val="ListParagraph"/>
+        <w:numPr>
+          <w:ilvl w:val="0"/>
+          <w:numId w:val="5"/>
+        </w:numPr>
         <w:outlineLvl w:val="0"/>
         <w:rPr>
-          <w:lang w:val="en-US"/>
-        </w:rPr>
-      </w:pPr>
-      <w:commentRangeStart w:id="1"/>
-      <w:r>
-        <w:rPr>
-          <w:lang w:val="en-US"/>
-        </w:rPr>
-        <w:t>Reviewers</w:t>
-      </w:r>
-      <w:r>
-        <w:rPr>
-          <w:lang w:val="en-US"/>
-        </w:rPr>
-        <w:t xml:space="preserve"> </w:t>
-      </w:r>
-      <w:commentRangeEnd w:id="1"/>
-      <w:r>
-        <w:rPr>
-          <w:rStyle w:val="CommentReference"/>
-        </w:rPr>
-        <w:commentReference w:id="1"/>
-      </w:r>
-      <w:r>
-        <w:rPr>
-          <w:lang w:val="en-US"/>
-        </w:rPr>
-        <w:t>(5)</w:t>
-      </w:r>
-      <w:r>
-        <w:rPr>
-          <w:lang w:val="en-US"/>
-        </w:rPr>
-        <w:t>:</w:t>
-      </w:r>
-    </w:p>
-    <w:p>
-      <w:pPr>
-        <w:spacing w:line="480" w:lineRule="auto"/>
-        <w:contextualSpacing/>
+          <w:lang w:val="sv-SE"/>
+        </w:rPr>
+      </w:pPr>
+      <w:r>
+        <w:rPr>
+          <w:lang w:val="sv-SE"/>
+        </w:rPr>
+        <w:t>Dustin Marshall</w:t>
+      </w:r>
+    </w:p>
+    <w:p>
+      <w:pPr>
+        <w:pStyle w:val="ListParagraph"/>
+        <w:numPr>
+          <w:ilvl w:val="0"/>
+          <w:numId w:val="5"/>
+        </w:numPr>
+        <w:jc w:val="both"/>
+        <w:rPr>
+          <w:lang w:val="en-US"/>
+        </w:rPr>
+      </w:pPr>
+      <w:r>
+        <w:rPr>
+          <w:lang w:val="en-US"/>
+        </w:rPr>
+        <w:t>Jennifer Sheridan</w:t>
+      </w:r>
+    </w:p>
+    <w:p>
+      <w:pPr>
+        <w:pStyle w:val="ListParagraph"/>
+        <w:numPr>
+          <w:ilvl w:val="0"/>
+          <w:numId w:val="5"/>
+        </w:numPr>
         <w:outlineLvl w:val="0"/>
-      </w:pPr>
-      <w:r>
-        <w:t>Felisa Smith</w:t>
-      </w:r>
-    </w:p>
-    <w:p>
-      <w:pPr>
-        <w:spacing w:line="480" w:lineRule="auto"/>
-        <w:contextualSpacing/>
+        <w:rPr>
+          <w:lang w:val="en-US"/>
+        </w:rPr>
+      </w:pPr>
+      <w:r>
+        <w:rPr>
+          <w:lang w:val="en-US"/>
+        </w:rPr>
+        <w:t>Craig White</w:t>
+      </w:r>
+    </w:p>
+    <w:p>
+      <w:pPr>
+        <w:pStyle w:val="ListParagraph"/>
+        <w:numPr>
+          <w:ilvl w:val="0"/>
+          <w:numId w:val="5"/>
+        </w:numPr>
         <w:outlineLvl w:val="0"/>
         <w:rPr>
-          <w:lang w:val="sv-SE"/>
-        </w:rPr>
-      </w:pPr>
-      <w:r>
-        <w:rPr>
-          <w:lang w:val="sv-SE"/>
-        </w:rPr>
-        <w:t>Dustin Marshall</w:t>
-      </w:r>
-    </w:p>
-    <w:p>
-      <w:pPr>
-        <w:spacing w:line="480" w:lineRule="auto"/>
-        <w:contextualSpacing/>
+          <w:b/>
+          <w:bCs/>
+          <w:lang w:val="en-US"/>
+        </w:rPr>
+      </w:pPr>
+      <w:r>
+        <w:rPr>
+          <w:b/>
+          <w:bCs/>
+          <w:lang w:val="en-US"/>
+        </w:rPr>
+        <w:t>Jennifer Sunday</w:t>
+      </w:r>
+    </w:p>
+    <w:p>
+      <w:pPr>
+        <w:pStyle w:val="ListParagraph"/>
+        <w:numPr>
+          <w:ilvl w:val="0"/>
+          <w:numId w:val="5"/>
+        </w:numPr>
         <w:outlineLvl w:val="0"/>
         <w:rPr>
-          <w:lang w:val="sv-SE"/>
-        </w:rPr>
-      </w:pPr>
-      <w:r>
-        <w:rPr>
-          <w:lang w:val="sv-SE"/>
-        </w:rPr>
-        <w:t>Joey Bernhardt</w:t>
-      </w:r>
-    </w:p>
-    <w:p>
-      <w:pPr>
-        <w:spacing w:line="480" w:lineRule="auto"/>
-        <w:contextualSpacing/>
+          <w:lang w:val="en-US"/>
+        </w:rPr>
+      </w:pPr>
+      <w:r>
+        <w:rPr>
+          <w:lang w:val="en-US"/>
+        </w:rPr>
+        <w:t xml:space="preserve">Daniel </w:t>
+      </w:r>
+      <w:r>
+        <w:rPr>
+          <w:lang w:val="en-US"/>
+        </w:rPr>
+        <w:t xml:space="preserve">van </w:t>
+      </w:r>
+      <w:proofErr w:type="spellStart"/>
+      <w:r>
+        <w:rPr>
+          <w:lang w:val="en-US"/>
+        </w:rPr>
+        <w:t>Denderen</w:t>
+      </w:r>
+      <w:proofErr w:type="spellEnd"/>
+    </w:p>
+    <w:p>
+      <w:pPr>
+        <w:pStyle w:val="ListParagraph"/>
+        <w:numPr>
+          <w:ilvl w:val="0"/>
+          <w:numId w:val="5"/>
+        </w:numPr>
+        <w:jc w:val="both"/>
+        <w:rPr>
+          <w:lang w:val="en-US"/>
+        </w:rPr>
+      </w:pPr>
+      <w:r>
+        <w:rPr>
+          <w:lang w:val="en-US"/>
+        </w:rPr>
+        <w:t xml:space="preserve">Gretta </w:t>
+      </w:r>
+      <w:proofErr w:type="spellStart"/>
+      <w:r>
+        <w:rPr>
+          <w:lang w:val="en-US"/>
+        </w:rPr>
+        <w:t>Pecl</w:t>
+      </w:r>
+      <w:proofErr w:type="spellEnd"/>
+    </w:p>
+    <w:p>
+      <w:pPr>
+        <w:pStyle w:val="ListParagraph"/>
+        <w:numPr>
+          <w:ilvl w:val="0"/>
+          <w:numId w:val="5"/>
+        </w:numPr>
+        <w:jc w:val="both"/>
+        <w:rPr>
+          <w:lang w:val="en-US"/>
+        </w:rPr>
+      </w:pPr>
+      <w:r>
+        <w:rPr>
+          <w:lang w:val="en-US"/>
+        </w:rPr>
+        <w:t>Curtis Horne</w:t>
+      </w:r>
+    </w:p>
+    <w:p>
+      <w:pPr>
+        <w:pStyle w:val="ListParagraph"/>
+        <w:numPr>
+          <w:ilvl w:val="0"/>
+          <w:numId w:val="5"/>
+        </w:numPr>
+        <w:jc w:val="both"/>
+        <w:rPr>
+          <w:b/>
+          <w:bCs/>
+          <w:lang w:val="en-US"/>
+        </w:rPr>
+      </w:pPr>
+      <w:r>
+        <w:rPr>
+          <w:b/>
+          <w:bCs/>
+          <w:lang w:val="en-US"/>
+        </w:rPr>
+        <w:t>Joel Kingsolver</w:t>
+      </w:r>
+    </w:p>
+    <w:p>
+      <w:pPr>
+        <w:pStyle w:val="ListParagraph"/>
+        <w:numPr>
+          <w:ilvl w:val="0"/>
+          <w:numId w:val="5"/>
+        </w:numPr>
+        <w:jc w:val="both"/>
+        <w:rPr>
+          <w:lang w:val="en-US"/>
+        </w:rPr>
+      </w:pPr>
+      <w:proofErr w:type="spellStart"/>
+      <w:r>
+        <w:rPr>
+          <w:lang w:val="en-US"/>
+        </w:rPr>
+        <w:t>Sjannie</w:t>
+      </w:r>
+      <w:proofErr w:type="spellEnd"/>
+      <w:r>
+        <w:rPr>
+          <w:lang w:val="en-US"/>
+        </w:rPr>
+        <w:t xml:space="preserve"> Lefevre</w:t>
+      </w:r>
+    </w:p>
+    <w:p>
+      <w:pPr>
+        <w:pStyle w:val="ListParagraph"/>
+        <w:numPr>
+          <w:ilvl w:val="0"/>
+          <w:numId w:val="5"/>
+        </w:numPr>
+        <w:jc w:val="both"/>
+        <w:rPr>
+          <w:b/>
+          <w:bCs/>
+          <w:lang w:val="en-US"/>
+        </w:rPr>
+      </w:pPr>
+      <w:r>
+        <w:rPr>
+          <w:b/>
+          <w:bCs/>
+          <w:lang w:val="en-US"/>
+        </w:rPr>
+        <w:t xml:space="preserve">Philipp Neubauer </w:t>
+      </w:r>
+    </w:p>
+    <w:p>
+      <w:pPr>
+        <w:pStyle w:val="ListParagraph"/>
+        <w:numPr>
+          <w:ilvl w:val="0"/>
+          <w:numId w:val="5"/>
+        </w:numPr>
+        <w:jc w:val="both"/>
+        <w:rPr>
+          <w:lang w:val="en-US"/>
+        </w:rPr>
+      </w:pPr>
+      <w:r>
+        <w:rPr>
+          <w:lang w:val="en-US"/>
+        </w:rPr>
+        <w:t xml:space="preserve">Raymond Huey </w:t>
+      </w:r>
+    </w:p>
+    <w:p>
+      <w:pPr>
+        <w:pStyle w:val="ListParagraph"/>
+        <w:numPr>
+          <w:ilvl w:val="0"/>
+          <w:numId w:val="5"/>
+        </w:numPr>
+        <w:jc w:val="both"/>
+        <w:rPr>
+          <w:lang w:val="en-US"/>
+        </w:rPr>
+      </w:pPr>
+      <w:r>
+        <w:rPr>
+          <w:lang w:val="en-US"/>
+        </w:rPr>
+        <w:t>Michelle Tseng</w:t>
+      </w:r>
+    </w:p>
+    <w:p>
+      <w:pPr>
+        <w:pStyle w:val="ListParagraph"/>
+        <w:numPr>
+          <w:ilvl w:val="0"/>
+          <w:numId w:val="5"/>
+        </w:numPr>
+        <w:jc w:val="both"/>
+        <w:rPr>
+          <w:lang w:val="en-US"/>
+        </w:rPr>
+      </w:pPr>
+      <w:r>
+        <w:rPr>
+          <w:lang w:val="en-US"/>
+        </w:rPr>
+        <w:t>David Atkinson</w:t>
+      </w:r>
+    </w:p>
+    <w:p>
+      <w:pPr>
+        <w:pStyle w:val="ListParagraph"/>
+        <w:numPr>
+          <w:ilvl w:val="0"/>
+          <w:numId w:val="5"/>
+        </w:numPr>
         <w:outlineLvl w:val="0"/>
         <w:rPr>
-          <w:lang w:val="en-US"/>
-        </w:rPr>
-      </w:pPr>
-      <w:r>
-        <w:rPr>
-          <w:lang w:val="en-US"/>
-        </w:rPr>
-        <w:t>Craig White</w:t>
-      </w:r>
-    </w:p>
-    <w:p>
-      <w:pPr>
-        <w:spacing w:line="480" w:lineRule="auto"/>
-        <w:contextualSpacing/>
-        <w:outlineLvl w:val="0"/>
-        <w:rPr>
-          <w:lang w:val="en-US"/>
-        </w:rPr>
-      </w:pPr>
-      <w:r>
-        <w:rPr>
-          <w:lang w:val="en-US"/>
-        </w:rPr>
-        <w:t xml:space="preserve">Daniel </w:t>
-      </w:r>
-      <w:r>
-        <w:rPr>
-          <w:lang w:val="en-US"/>
-        </w:rPr>
-        <w:t>van Denderen</w:t>
-      </w:r>
-    </w:p>
-    <w:p>
-      <w:pPr>
-        <w:spacing w:line="480" w:lineRule="auto"/>
+          <w:b/>
+          <w:bCs/>
+          <w:lang w:val="en-US"/>
+        </w:rPr>
+      </w:pPr>
+      <w:r>
+        <w:rPr>
+          <w:b/>
+          <w:bCs/>
+          <w:lang w:val="en-US"/>
+        </w:rPr>
+        <w:t xml:space="preserve">Diego </w:t>
+      </w:r>
+      <w:proofErr w:type="spellStart"/>
+      <w:r>
+        <w:rPr>
+          <w:b/>
+          <w:bCs/>
+          <w:lang w:val="en-US"/>
+        </w:rPr>
+        <w:t>Barneche</w:t>
+      </w:r>
+      <w:proofErr w:type="spellEnd"/>
+    </w:p>
+    <w:p>
+      <w:pPr>
         <w:contextualSpacing/>
         <w:jc w:val="both"/>
         <w:rPr>
           <w:lang w:val="en-US"/>
         </w:rPr>
       </w:pPr>
-      <w:r>
-        <w:rPr>
-          <w:lang w:val="en-US"/>
-        </w:rPr>
-        <w:t>Gretta Pecl</w:t>
-      </w:r>
-    </w:p>
-    <w:p>
-      <w:pPr>
-        <w:spacing w:line="480" w:lineRule="auto"/>
+    </w:p>
+    <w:p>
+      <w:pPr>
         <w:contextualSpacing/>
         <w:jc w:val="both"/>
         <w:rPr>
           <w:lang w:val="en-US"/>
         </w:rPr>
       </w:pPr>
-      <w:r>
-        <w:rPr>
-          <w:lang w:val="en-US"/>
-        </w:rPr>
-        <w:t>Curtis Horne</w:t>
-      </w:r>
-    </w:p>
-    <w:p>
-      <w:pPr>
-        <w:spacing w:line="480" w:lineRule="auto"/>
+    </w:p>
+    <w:p>
+      <w:pPr>
         <w:contextualSpacing/>
         <w:jc w:val="both"/>
         <w:rPr>
           <w:lang w:val="en-US"/>
         </w:rPr>
       </w:pPr>
-      <w:r>
-        <w:rPr>
-          <w:lang w:val="en-US"/>
-        </w:rPr>
-        <w:t>Joel Kingsolver</w:t>
-      </w:r>
-    </w:p>
-    <w:p>
-      <w:pPr>
-        <w:spacing w:line="480" w:lineRule="auto"/>
+    </w:p>
+    <w:p>
+      <w:pPr>
         <w:contextualSpacing/>
         <w:jc w:val="both"/>
         <w:rPr>
           <w:lang w:val="en-US"/>
         </w:rPr>
       </w:pPr>
-      <w:r>
-        <w:rPr>
-          <w:lang w:val="en-US"/>
-        </w:rPr>
-        <w:t>Sjannie Lefevre</w:t>
-      </w:r>
-    </w:p>
-    <w:p>
-      <w:pPr>
-        <w:spacing w:line="480" w:lineRule="auto"/>
+    </w:p>
+    <w:p>
+      <w:pPr>
         <w:contextualSpacing/>
         <w:jc w:val="both"/>
         <w:rPr>
           <w:lang w:val="en-US"/>
         </w:rPr>
       </w:pPr>
-      <w:r>
-        <w:rPr>
-          <w:lang w:val="en-US"/>
-        </w:rPr>
-        <w:t xml:space="preserve">Philipp Neubauer </w:t>
-      </w:r>
-    </w:p>
-    <w:p>
-      <w:pPr>
-        <w:spacing w:line="480" w:lineRule="auto"/>
+    </w:p>
+    <w:p>
+      <w:pPr>
         <w:contextualSpacing/>
         <w:jc w:val="both"/>
         <w:rPr>
           <w:lang w:val="en-US"/>
         </w:rPr>
       </w:pPr>
-      <w:r>
-        <w:rPr>
-          <w:lang w:val="en-US"/>
-        </w:rPr>
-        <w:t xml:space="preserve">Raymond Huey </w:t>
-      </w:r>
-    </w:p>
-    <w:p>
-      <w:pPr>
-        <w:spacing w:line="480" w:lineRule="auto"/>
+    </w:p>
+    <w:p>
+      <w:pPr>
         <w:contextualSpacing/>
         <w:jc w:val="both"/>
         <w:rPr>
           <w:lang w:val="en-US"/>
         </w:rPr>
       </w:pPr>
-      <w:r>
-        <w:rPr>
-          <w:lang w:val="en-US"/>
-        </w:rPr>
-        <w:t>Michelle Tseng</w:t>
-      </w:r>
-    </w:p>
-    <w:p>
-      <w:pPr>
-        <w:spacing w:line="480" w:lineRule="auto"/>
+    </w:p>
+    <w:p>
+      <w:pPr>
         <w:contextualSpacing/>
         <w:jc w:val="both"/>
         <w:rPr>
           <w:lang w:val="en-US"/>
         </w:rPr>
       </w:pPr>
-      <w:r>
-        <w:rPr>
-          <w:lang w:val="en-US"/>
-        </w:rPr>
-        <w:t>David Atkinson</w:t>
-      </w:r>
-    </w:p>
-    <w:p>
-      <w:pPr>
-        <w:spacing w:line="480" w:lineRule="auto"/>
+    </w:p>
+    <w:p>
+      <w:pPr>
         <w:contextualSpacing/>
         <w:jc w:val="both"/>
         <w:rPr>
           <w:lang w:val="en-US"/>
         </w:rPr>
       </w:pPr>
-      <w:r>
-        <w:rPr>
-          <w:lang w:val="en-US"/>
-        </w:rPr>
-        <w:t>Jennifer Sheridan</w:t>
-      </w:r>
-    </w:p>
-    <w:p>
-      <w:pPr>
-        <w:spacing w:line="480" w:lineRule="auto"/>
-        <w:contextualSpacing/>
-        <w:outlineLvl w:val="0"/>
-        <w:rPr>
-          <w:lang w:val="en-US"/>
-        </w:rPr>
-      </w:pPr>
-      <w:r>
-        <w:rPr>
-          <w:lang w:val="en-US"/>
-        </w:rPr>
-        <w:t>Diego Barneche</w:t>
-      </w:r>
-    </w:p>
-    <w:p>
-      <w:pPr>
-        <w:spacing w:line="480" w:lineRule="auto"/>
+    </w:p>
+    <w:p>
+      <w:pPr>
         <w:contextualSpacing/>
         <w:jc w:val="both"/>
         <w:rPr>
@@ -443,6 +625,142 @@
     </w:p>
     <w:p>
       <w:pPr>
+        <w:contextualSpacing/>
+        <w:jc w:val="both"/>
+        <w:rPr>
+          <w:lang w:val="en-US"/>
+        </w:rPr>
+      </w:pPr>
+    </w:p>
+    <w:p>
+      <w:pPr>
+        <w:contextualSpacing/>
+        <w:jc w:val="both"/>
+        <w:rPr>
+          <w:lang w:val="en-US"/>
+        </w:rPr>
+      </w:pPr>
+    </w:p>
+    <w:p>
+      <w:pPr>
+        <w:contextualSpacing/>
+        <w:jc w:val="both"/>
+        <w:rPr>
+          <w:lang w:val="en-US"/>
+        </w:rPr>
+      </w:pPr>
+    </w:p>
+    <w:p>
+      <w:pPr>
+        <w:contextualSpacing/>
+        <w:jc w:val="both"/>
+        <w:rPr>
+          <w:lang w:val="en-US"/>
+        </w:rPr>
+      </w:pPr>
+    </w:p>
+    <w:p>
+      <w:pPr>
+        <w:contextualSpacing/>
+        <w:jc w:val="both"/>
+        <w:rPr>
+          <w:lang w:val="en-US"/>
+        </w:rPr>
+      </w:pPr>
+    </w:p>
+    <w:p>
+      <w:pPr>
+        <w:contextualSpacing/>
+        <w:jc w:val="both"/>
+        <w:rPr>
+          <w:lang w:val="en-US"/>
+        </w:rPr>
+      </w:pPr>
+    </w:p>
+    <w:p>
+      <w:pPr>
+        <w:contextualSpacing/>
+        <w:jc w:val="both"/>
+        <w:rPr>
+          <w:lang w:val="en-US"/>
+        </w:rPr>
+      </w:pPr>
+    </w:p>
+    <w:p>
+      <w:pPr>
+        <w:contextualSpacing/>
+        <w:jc w:val="both"/>
+        <w:rPr>
+          <w:lang w:val="en-US"/>
+        </w:rPr>
+      </w:pPr>
+    </w:p>
+    <w:p>
+      <w:pPr>
+        <w:contextualSpacing/>
+        <w:jc w:val="both"/>
+        <w:rPr>
+          <w:lang w:val="en-US"/>
+        </w:rPr>
+      </w:pPr>
+    </w:p>
+    <w:p>
+      <w:pPr>
+        <w:contextualSpacing/>
+        <w:jc w:val="both"/>
+        <w:rPr>
+          <w:lang w:val="en-US"/>
+        </w:rPr>
+      </w:pPr>
+    </w:p>
+    <w:p>
+      <w:pPr>
+        <w:contextualSpacing/>
+        <w:jc w:val="both"/>
+        <w:rPr>
+          <w:lang w:val="en-US"/>
+        </w:rPr>
+      </w:pPr>
+    </w:p>
+    <w:p>
+      <w:pPr>
+        <w:contextualSpacing/>
+        <w:jc w:val="both"/>
+        <w:rPr>
+          <w:lang w:val="en-US"/>
+        </w:rPr>
+      </w:pPr>
+    </w:p>
+    <w:p>
+      <w:pPr>
+        <w:contextualSpacing/>
+        <w:jc w:val="both"/>
+        <w:rPr>
+          <w:lang w:val="en-US"/>
+        </w:rPr>
+      </w:pPr>
+    </w:p>
+    <w:p>
+      <w:pPr>
+        <w:contextualSpacing/>
+        <w:jc w:val="both"/>
+        <w:rPr>
+          <w:lang w:val="en-US"/>
+        </w:rPr>
+      </w:pPr>
+    </w:p>
+    <w:p>
+      <w:pPr>
+        <w:contextualSpacing/>
+        <w:jc w:val="both"/>
+        <w:rPr>
+          <w:lang w:val="en-US"/>
+        </w:rPr>
+      </w:pPr>
+    </w:p>
+    <w:p>
+      <w:pPr>
+        <w:contextualSpacing/>
         <w:jc w:val="both"/>
         <w:rPr>
           <w:lang w:val="en-US"/>
@@ -542,67 +860,974 @@
     </w:p>
     <w:p>
       <w:pPr>
+        <w:contextualSpacing/>
         <w:jc w:val="both"/>
-      </w:pPr>
-      <w:r>
-        <w:t>Predicting the consequences of rising temperatures requires understanding of how key physiological processes such as growth, feeding and metabolism depend on body size and temperature within species.</w:t>
-      </w:r>
-    </w:p>
-    <w:p>
-      <w:pPr>
+        <w:rPr>
+          <w:lang w:val="en-US"/>
+        </w:rPr>
+      </w:pPr>
+      <w:r>
+        <w:rPr>
+          <w:lang w:val="en-US"/>
+        </w:rPr>
+        <w:t>U</w:t>
+      </w:r>
+      <w:r>
+        <w:t xml:space="preserve">nderstanding how key physiological processes such as growth, feeding and metabolism depend on body size and temperature </w:t>
+      </w:r>
+      <w:r>
+        <w:rPr>
+          <w:lang w:val="en-US"/>
+        </w:rPr>
+        <w:t xml:space="preserve">is key for </w:t>
+      </w:r>
+      <w:r>
+        <w:rPr>
+          <w:lang w:val="en-US"/>
+        </w:rPr>
+        <w:t>predicti</w:t>
+      </w:r>
+      <w:r>
+        <w:rPr>
+          <w:lang w:val="en-US"/>
+        </w:rPr>
+        <w:t>ng</w:t>
+      </w:r>
+      <w:r>
+        <w:rPr>
+          <w:lang w:val="en-US"/>
+        </w:rPr>
+        <w:t xml:space="preserve"> </w:t>
+      </w:r>
+      <w:r>
+        <w:rPr>
+          <w:lang w:val="en-US"/>
+        </w:rPr>
+        <w:t>impacts of global warming on individuals, populations and food webs</w:t>
+      </w:r>
+      <w:r>
+        <w:rPr>
+          <w:lang w:val="en-US"/>
+        </w:rPr>
+        <w:t>.</w:t>
+      </w:r>
+      <w:r>
+        <w:rPr>
+          <w:lang w:val="en-US"/>
+        </w:rPr>
+        <w:t xml:space="preserve"> </w:t>
+      </w:r>
+      <w:r>
+        <w:rPr>
+          <w:lang w:val="en-US"/>
+        </w:rPr>
+        <w:t>I</w:t>
+      </w:r>
+      <w:r>
+        <w:rPr>
+          <w:lang w:val="en-US"/>
+        </w:rPr>
+        <w:t>n growth models</w:t>
+      </w:r>
+      <w:r>
+        <w:rPr>
+          <w:lang w:val="en-US"/>
+        </w:rPr>
+        <w:t xml:space="preserve"> and </w:t>
+      </w:r>
+      <w:r>
+        <w:rPr>
+          <w:lang w:val="en-US"/>
+        </w:rPr>
+        <w:t>mechanistic population models</w:t>
+      </w:r>
+      <w:r>
+        <w:rPr>
+          <w:lang w:val="en-US"/>
+        </w:rPr>
+        <w:t xml:space="preserve"> </w:t>
+      </w:r>
+      <w:r>
+        <w:rPr>
+          <w:lang w:val="en-US"/>
+        </w:rPr>
+        <w:t>w</w:t>
+      </w:r>
+      <w:r>
+        <w:rPr>
+          <w:lang w:val="en-US"/>
+        </w:rPr>
+        <w:t>e often rely on interspecific estimates to characterize the</w:t>
+      </w:r>
+      <w:r>
+        <w:rPr>
+          <w:lang w:val="en-US"/>
+        </w:rPr>
+        <w:t>se</w:t>
+      </w:r>
+      <w:r>
+        <w:rPr>
+          <w:lang w:val="en-US"/>
+        </w:rPr>
+        <w:t xml:space="preserve"> relationships </w:t>
+      </w:r>
+      <w:r>
+        <w:rPr>
+          <w:lang w:val="en-US"/>
+        </w:rPr>
+        <w:fldChar w:fldCharType="begin"/>
+      </w:r>
+      <w:r>
+        <w:rPr>
+          <w:lang w:val="en-US"/>
+        </w:rPr>
+        <w:instrText xml:space="preserve"> ADDIN ZOTERO_ITEM CSL_CITATION {"citationID":"pAzEMdCu","properties":{"formattedCitation":"(1, 2)","plainCitation":"(1, 2)","noteIndex":0},"citationItems":[{"id":12,"uris":["http://zotero.org/users/6116610/items/I2ZFE658"],"uri":["http://zotero.org/users/6116610/items/I2ZFE658"],"itemData":{"id":12,"type":"article-journal","container-title":"Trends in Ecology &amp; Evolution","DOI":"10.1016/j.tree.2018.10.005","ISSN":"01695347","issue":"2","language":"en","page":"102-111","source":"Crossref","title":"Have We Outgrown the Existing Models of Growth?","volume":"34","author":[{"family":"Marshall","given":"Dustin J."},{"family":"White","given":"Craig R."}],"issued":{"date-parts":[["2019",2]]}}},{"id":74,"uris":["http://zotero.org/users/6116610/items/3SH8GYG3"],"uri":["http://zotero.org/users/6116610/items/3SH8GYG3"],"itemData":{"id":74,"type":"article-journal","container-title":"The American Naturalist","issue":"2","page":"184–198","title":"A mechanistic approach for modelling temperature-dependent consumer-resource dynamics","volume":"166","author":[{"family":"Vasseur","given":"D A"},{"family":"McCann","given":"K S"}],"issued":{"date-parts":[["2005"]]}}}],"schema":"https://github.com/citation-style-language/schema/raw/master/csl-citation.json"} </w:instrText>
+      </w:r>
+      <w:r>
+        <w:rPr>
+          <w:lang w:val="en-US"/>
+        </w:rPr>
+        <w:fldChar w:fldCharType="separate"/>
+      </w:r>
+      <w:r>
+        <w:rPr>
+          <w:noProof/>
+          <w:lang w:val="en-US"/>
+        </w:rPr>
+        <w:t>(1, 2)</w:t>
+      </w:r>
+      <w:r>
+        <w:rPr>
+          <w:lang w:val="en-US"/>
+        </w:rPr>
+        <w:fldChar w:fldCharType="end"/>
+      </w:r>
+      <w:r>
+        <w:rPr>
+          <w:lang w:val="en-US"/>
+        </w:rPr>
+        <w:t xml:space="preserve">. This is </w:t>
+      </w:r>
+      <w:r>
+        <w:rPr>
+          <w:lang w:val="en-US"/>
+        </w:rPr>
+        <w:t xml:space="preserve">problematic, since </w:t>
+      </w:r>
+      <w:r>
+        <w:t>growth, feeding and metabolism</w:t>
+      </w:r>
+      <w:r>
+        <w:rPr>
+          <w:lang w:val="en-US"/>
+        </w:rPr>
+        <w:t xml:space="preserve"> are</w:t>
+      </w:r>
+      <w:r>
+        <w:rPr>
+          <w:lang w:val="en-US"/>
+        </w:rPr>
+        <w:t xml:space="preserve"> </w:t>
+      </w:r>
+      <w:r>
+        <w:rPr>
+          <w:lang w:val="en-US"/>
+        </w:rPr>
+        <w:t xml:space="preserve">individual-level </w:t>
+      </w:r>
+      <w:r>
+        <w:rPr>
+          <w:lang w:val="en-US"/>
+        </w:rPr>
+        <w:t>process</w:t>
+      </w:r>
+      <w:r>
+        <w:rPr>
+          <w:lang w:val="en-US"/>
+        </w:rPr>
+        <w:t>es</w:t>
+      </w:r>
+      <w:r>
+        <w:rPr>
+          <w:lang w:val="en-US"/>
+        </w:rPr>
+        <w:t xml:space="preserve">, </w:t>
+      </w:r>
+      <w:r>
+        <w:rPr>
+          <w:lang w:val="en-US"/>
+        </w:rPr>
+        <w:t xml:space="preserve">and </w:t>
+      </w:r>
+      <w:r>
+        <w:rPr>
+          <w:lang w:val="en-US"/>
+        </w:rPr>
+        <w:t xml:space="preserve">thus likely are </w:t>
+      </w:r>
+      <w:r>
+        <w:rPr>
+          <w:lang w:val="en-US"/>
+        </w:rPr>
+        <w:t>accurately</w:t>
+      </w:r>
+      <w:r>
+        <w:rPr>
+          <w:lang w:val="en-US"/>
+        </w:rPr>
+        <w:t xml:space="preserve"> represented by </w:t>
+      </w:r>
+      <w:r>
+        <w:rPr>
+          <w:lang w:val="en-US"/>
+        </w:rPr>
+        <w:t xml:space="preserve">intraspecific </w:t>
+      </w:r>
+      <w:r>
+        <w:rPr>
+          <w:lang w:val="en-US"/>
+        </w:rPr>
+        <w:t>relationships</w:t>
+      </w:r>
+      <w:r>
+        <w:rPr>
+          <w:lang w:val="en-US"/>
+        </w:rPr>
+        <w:t xml:space="preserve">. </w:t>
+      </w:r>
+      <w:r>
+        <w:rPr>
+          <w:lang w:val="en-US"/>
+        </w:rPr>
+        <w:t xml:space="preserve">However, </w:t>
+      </w:r>
+      <w:r>
+        <w:rPr>
+          <w:lang w:val="en-US"/>
+        </w:rPr>
+        <w:t>intr</w:t>
+      </w:r>
+      <w:r>
+        <w:rPr>
+          <w:lang w:val="en-US"/>
+        </w:rPr>
+        <w:t>a</w:t>
+      </w:r>
+      <w:r>
+        <w:rPr>
+          <w:lang w:val="en-US"/>
+        </w:rPr>
+        <w:t xml:space="preserve">specific </w:t>
+      </w:r>
+      <w:r>
+        <w:rPr>
+          <w:lang w:val="en-US"/>
+        </w:rPr>
+        <w:t>estimates</w:t>
+      </w:r>
+      <w:r>
+        <w:rPr>
+          <w:lang w:val="en-US"/>
+        </w:rPr>
+        <w:t xml:space="preserve"> are surprisingly rare in the literatures, </w:t>
+      </w:r>
+      <w:r>
+        <w:rPr>
+          <w:lang w:val="en-US"/>
+        </w:rPr>
+        <w:t xml:space="preserve">in particular </w:t>
+      </w:r>
+      <w:r>
+        <w:rPr>
+          <w:lang w:val="en-US"/>
+        </w:rPr>
+        <w:t xml:space="preserve">average </w:t>
+      </w:r>
+      <w:r>
+        <w:rPr>
+          <w:lang w:val="en-US"/>
+        </w:rPr>
+        <w:t xml:space="preserve">intraspecific estimates </w:t>
+      </w:r>
+      <w:r>
+        <w:rPr>
+          <w:i/>
+          <w:iCs/>
+          <w:lang w:val="en-US"/>
+        </w:rPr>
+        <w:t>across</w:t>
+      </w:r>
+      <w:r>
+        <w:rPr>
+          <w:lang w:val="en-US"/>
+        </w:rPr>
+        <w:t xml:space="preserve"> species</w:t>
+      </w:r>
+      <w:r>
+        <w:rPr>
+          <w:lang w:val="en-US"/>
+        </w:rPr>
+        <w:t>, which are needed for making general predictions.</w:t>
+      </w:r>
+    </w:p>
+    <w:p>
+      <w:pPr>
+        <w:contextualSpacing/>
         <w:jc w:val="both"/>
       </w:pPr>
     </w:p>
     <w:p>
       <w:pPr>
+        <w:contextualSpacing/>
         <w:jc w:val="both"/>
         <w:rPr>
+          <w:lang w:val="en-US"/>
+        </w:rPr>
+      </w:pPr>
+      <w:r>
+        <w:rPr>
+          <w:lang w:val="en-US"/>
+        </w:rPr>
+        <w:t xml:space="preserve">In this study we aim to overcome </w:t>
+      </w:r>
+      <w:r>
+        <w:rPr>
+          <w:lang w:val="en-US"/>
+        </w:rPr>
+        <w:t xml:space="preserve">this </w:t>
+      </w:r>
+      <w:r>
+        <w:rPr>
+          <w:lang w:val="en-US"/>
+        </w:rPr>
+        <w:t xml:space="preserve">by first </w:t>
+      </w:r>
+      <w:r>
+        <w:t xml:space="preserve">collating </w:t>
+      </w:r>
+      <w:r>
+        <w:rPr>
+          <w:lang w:val="en-US"/>
+        </w:rPr>
+        <w:t>intraspecific</w:t>
+      </w:r>
+      <w:r>
+        <w:rPr>
+          <w:lang w:val="en-US"/>
+        </w:rPr>
+        <w:t xml:space="preserve"> </w:t>
+      </w:r>
+      <w:r>
+        <w:t>experimental data on fishes</w:t>
+      </w:r>
+      <w:r>
+        <w:rPr>
+          <w:lang w:val="en-US"/>
+        </w:rPr>
+        <w:t xml:space="preserve"> using </w:t>
+      </w:r>
+      <w:r>
+        <w:rPr>
+          <w:lang w:val="en-US"/>
+        </w:rPr>
+        <w:t>a standardized literature search</w:t>
+      </w:r>
+      <w:r>
+        <w:rPr>
+          <w:lang w:val="en-US"/>
+        </w:rPr>
+        <w:t xml:space="preserve"> (</w:t>
+      </w:r>
+      <w:r>
+        <w:rPr>
+          <w:rFonts w:eastAsiaTheme="minorEastAsia"/>
+          <w:lang w:val="en-GB"/>
+        </w:rPr>
+        <w:t>total n=3672</w:t>
+      </w:r>
+      <w:r>
+        <w:rPr>
+          <w:rFonts w:eastAsiaTheme="minorEastAsia"/>
+          <w:lang w:val="en-GB"/>
+        </w:rPr>
+        <w:t xml:space="preserve"> from 59 studies)</w:t>
+      </w:r>
+      <w:r>
+        <w:rPr>
+          <w:lang w:val="en-US"/>
+        </w:rPr>
+        <w:t xml:space="preserve">. </w:t>
+      </w:r>
+      <w:r>
+        <w:rPr>
+          <w:lang w:val="en-US"/>
+        </w:rPr>
+        <w:t xml:space="preserve">Next we apply hierarchical Bayesian models to </w:t>
+      </w:r>
+      <w:r>
+        <w:rPr>
+          <w:lang w:val="en-US"/>
+        </w:rPr>
+        <w:t xml:space="preserve">estimate </w:t>
+      </w:r>
+      <w:r>
+        <w:rPr>
+          <w:lang w:val="en-US"/>
+        </w:rPr>
+        <w:t xml:space="preserve">average </w:t>
+      </w:r>
+      <w:r>
+        <w:rPr>
+          <w:lang w:val="en-US"/>
+        </w:rPr>
+        <w:t>mass and temperature dependence of these rates</w:t>
+      </w:r>
+      <w:r>
+        <w:rPr>
+          <w:lang w:val="en-US"/>
+        </w:rPr>
+        <w:t xml:space="preserve"> within species </w:t>
+      </w:r>
+      <w:r>
+        <w:rPr>
+          <w:lang w:val="en-US"/>
+        </w:rPr>
+        <w:t>by accounting for variation across species.</w:t>
+      </w:r>
+      <w:r>
+        <w:rPr>
+          <w:lang w:val="en-US"/>
+        </w:rPr>
+        <w:t xml:space="preserve"> Lastly,</w:t>
+      </w:r>
+      <w:r>
+        <w:rPr>
+          <w:lang w:val="en-US"/>
+        </w:rPr>
+        <w:t xml:space="preserve"> </w:t>
+      </w:r>
+      <w:r>
+        <w:rPr>
+          <w:lang w:val="en-US"/>
+        </w:rPr>
+        <w:t xml:space="preserve">we </w:t>
+      </w:r>
+      <w:r>
+        <w:rPr>
+          <w:lang w:val="en-US"/>
+        </w:rPr>
+        <w:t>investigate the implications</w:t>
+      </w:r>
+      <w:r>
+        <w:rPr>
+          <w:lang w:val="en-US"/>
+        </w:rPr>
+        <w:t xml:space="preserve"> </w:t>
+      </w:r>
+      <w:r>
+        <w:rPr>
+          <w:lang w:val="en-US"/>
+        </w:rPr>
+        <w:t>of our estimated scaling relationships for growth</w:t>
+      </w:r>
+      <w:r>
+        <w:rPr>
+          <w:lang w:val="en-US"/>
+        </w:rPr>
+        <w:t xml:space="preserve"> using </w:t>
+      </w:r>
+      <w:r>
+        <w:rPr>
+          <w:lang w:val="en-US"/>
+        </w:rPr>
+        <w:t xml:space="preserve">a common </w:t>
+      </w:r>
+      <w:r>
+        <w:rPr>
+          <w:lang w:val="en-US"/>
+        </w:rPr>
+        <w:t xml:space="preserve">supply and demand </w:t>
+      </w:r>
+      <w:r>
+        <w:rPr>
+          <w:lang w:val="en-US"/>
+        </w:rPr>
+        <w:t>growth model</w:t>
+      </w:r>
+      <w:r>
+        <w:rPr>
+          <w:lang w:val="en-US"/>
+        </w:rPr>
+        <w:t xml:space="preserve">. </w:t>
+      </w:r>
+    </w:p>
+    <w:p>
+      <w:pPr>
+        <w:contextualSpacing/>
+        <w:jc w:val="both"/>
+        <w:rPr>
+          <w:lang w:val="en-US"/>
+        </w:rPr>
+      </w:pPr>
+    </w:p>
+    <w:p>
+      <w:pPr>
+        <w:contextualSpacing/>
+        <w:jc w:val="both"/>
+        <w:rPr>
+          <w:lang w:val="en-US"/>
+        </w:rPr>
+      </w:pPr>
+      <w:r>
+        <w:rPr>
+          <w:lang w:val="en-US"/>
+        </w:rPr>
+        <w:t xml:space="preserve">Our results </w:t>
+      </w:r>
+      <w:r>
+        <w:t xml:space="preserve">show how </w:t>
+      </w:r>
+      <w:r>
+        <w:rPr>
+          <w:lang w:val="en-US"/>
+        </w:rPr>
+        <w:t xml:space="preserve">that </w:t>
+      </w:r>
+      <w:r>
+        <w:rPr>
+          <w:lang w:val="en-US"/>
+        </w:rPr>
+        <w:t xml:space="preserve">on average </w:t>
+      </w:r>
+      <w:r>
+        <w:rPr>
+          <w:lang w:val="en-US"/>
+        </w:rPr>
+        <w:t>within species</w:t>
+      </w:r>
+      <w:r>
+        <w:rPr>
+          <w:lang w:val="en-US"/>
+        </w:rPr>
+        <w:t xml:space="preserve">, </w:t>
+      </w:r>
+      <w:r>
+        <w:rPr>
+          <w:lang w:val="en-US"/>
+        </w:rPr>
+        <w:t>metabolic rates increase faster with body mass than feeding rates</w:t>
+      </w:r>
+      <w:r>
+        <w:rPr>
+          <w:lang w:val="en-US"/>
+        </w:rPr>
+        <w:t xml:space="preserve">. </w:t>
+      </w:r>
+      <w:r>
+        <w:rPr>
+          <w:lang w:val="en-US"/>
+        </w:rPr>
+        <w:t xml:space="preserve">In addition, feeding rates are </w:t>
+      </w:r>
+      <w:r>
+        <w:rPr>
+          <w:lang w:val="en-US"/>
+        </w:rPr>
+        <w:t>unimodal</w:t>
+      </w:r>
+      <w:r>
+        <w:rPr>
+          <w:lang w:val="en-US"/>
+        </w:rPr>
+        <w:t xml:space="preserve">ly </w:t>
+      </w:r>
+      <w:r>
+        <w:rPr>
+          <w:lang w:val="en-US"/>
+        </w:rPr>
+        <w:t xml:space="preserve">related to </w:t>
+      </w:r>
+      <w:r>
+        <w:rPr>
+          <w:lang w:val="en-US"/>
+        </w:rPr>
+        <w:t>temperature</w:t>
+      </w:r>
+      <w:r>
+        <w:rPr>
+          <w:lang w:val="en-US"/>
+        </w:rPr>
+        <w:t xml:space="preserve">. These two conditions lead to a prediction that </w:t>
+      </w:r>
+      <w:r>
+        <w:rPr>
+          <w:lang w:val="en-US"/>
+        </w:rPr>
+        <w:t>the optimum growth temperature declines with body mass within species.</w:t>
+      </w:r>
+      <w:r>
+        <w:rPr>
+          <w:lang w:val="en-US"/>
+        </w:rPr>
+        <w:t xml:space="preserve"> By collating a data set on growth </w:t>
+      </w:r>
+      <w:r>
+        <w:rPr>
+          <w:lang w:val="en-US"/>
+        </w:rPr>
+        <w:t>on</w:t>
+      </w:r>
+      <w:r>
+        <w:rPr>
+          <w:lang w:val="en-US"/>
+        </w:rPr>
+        <w:t xml:space="preserve"> fishes using the same protocol</w:t>
+      </w:r>
+      <w:r>
+        <w:rPr>
+          <w:lang w:val="en-US"/>
+        </w:rPr>
+        <w:t xml:space="preserve">, we identify </w:t>
+      </w:r>
+      <w:r>
+        <w:rPr>
+          <w:lang w:val="en-US"/>
+        </w:rPr>
+        <w:t>that indeed optimum growth temperatures within species of fish decline</w:t>
+      </w:r>
+      <w:r>
+        <w:rPr>
+          <w:lang w:val="en-US"/>
+        </w:rPr>
+        <w:t xml:space="preserve">, in line with the </w:t>
+      </w:r>
+      <w:r>
+        <w:rPr>
+          <w:lang w:val="en-US"/>
+        </w:rPr>
+        <w:t>predict</w:t>
+      </w:r>
+      <w:r>
+        <w:rPr>
+          <w:lang w:val="en-US"/>
+        </w:rPr>
+        <w:t>ion</w:t>
+      </w:r>
+      <w:r>
+        <w:rPr>
+          <w:lang w:val="en-US"/>
+        </w:rPr>
+        <w:t xml:space="preserve"> </w:t>
+      </w:r>
+      <w:r>
+        <w:rPr>
+          <w:lang w:val="en-US"/>
+        </w:rPr>
+        <w:t>based on the</w:t>
+      </w:r>
+      <w:r>
+        <w:rPr>
+          <w:lang w:val="en-US"/>
+        </w:rPr>
+        <w:t xml:space="preserve"> scaling of feeding and metabolic rates.</w:t>
+      </w:r>
+    </w:p>
+    <w:p>
+      <w:pPr>
+        <w:contextualSpacing/>
+        <w:jc w:val="both"/>
+        <w:rPr>
+          <w:lang w:val="en-US"/>
+        </w:rPr>
+      </w:pPr>
+    </w:p>
+    <w:p>
+      <w:pPr>
+        <w:contextualSpacing/>
+        <w:jc w:val="both"/>
+        <w:rPr>
+          <w:lang w:val="en-US"/>
+        </w:rPr>
+      </w:pPr>
+      <w:r>
+        <w:rPr>
+          <w:lang w:val="en-US"/>
+        </w:rPr>
+        <w:t xml:space="preserve">Therefore, we </w:t>
+      </w:r>
+      <w:r>
+        <w:rPr>
           <w:rFonts w:cstheme="minorHAnsi"/>
           <w:lang w:val="en-US"/>
         </w:rPr>
-      </w:pPr>
-      <w:r>
-        <w:t xml:space="preserve">By collating experimental data on fishes, we show how feeding rates increase slower than metabolic rate with body mass – and temperature </w:t>
-      </w:r>
-      <w:r>
-        <w:rPr>
-          <w:lang w:val="en-GB"/>
-        </w:rPr>
-        <w:t>when it gets warmer</w:t>
-      </w:r>
-      <w:r>
-        <w:rPr>
-          <w:lang w:val="en-GB"/>
-        </w:rPr>
-        <w:t xml:space="preserve">, </w:t>
-      </w:r>
-      <w:r>
-        <w:rPr>
-          <w:lang w:val="en-GB"/>
-        </w:rPr>
-        <w:t xml:space="preserve">which indicates </w:t>
-      </w:r>
-      <w:r>
-        <w:rPr>
-          <w:lang w:val="en-GB"/>
-        </w:rPr>
-        <w:t>that optim</w:t>
-      </w:r>
-      <w:r>
-        <w:rPr>
-          <w:lang w:val="en-GB"/>
-        </w:rPr>
-        <w:t>um</w:t>
-      </w:r>
-      <w:r>
-        <w:rPr>
-          <w:lang w:val="en-GB"/>
-        </w:rPr>
-        <w:t xml:space="preserve"> growth temperatures decline with mass.</w:t>
-      </w:r>
-    </w:p>
-    <w:p>
-      <w:pPr>
+        <w:t xml:space="preserve">believe our manuscript </w:t>
+      </w:r>
+      <w:r>
+        <w:rPr>
+          <w:rFonts w:cstheme="minorHAnsi"/>
+          <w:lang w:val="en-US"/>
+        </w:rPr>
+        <w:t xml:space="preserve">provides insights to </w:t>
+      </w:r>
+      <w:r>
+        <w:rPr>
+          <w:rFonts w:cstheme="minorHAnsi"/>
+          <w:lang w:val="en-US"/>
+        </w:rPr>
+        <w:t xml:space="preserve">several </w:t>
+      </w:r>
+      <w:r>
+        <w:rPr>
+          <w:rFonts w:cstheme="minorHAnsi"/>
+          <w:lang w:val="en-US"/>
+        </w:rPr>
+        <w:t>topics interesting to a broad readership</w:t>
+      </w:r>
+      <w:r>
+        <w:rPr>
+          <w:rFonts w:cstheme="minorHAnsi"/>
+          <w:lang w:val="en-US"/>
+        </w:rPr>
+        <w:t xml:space="preserve">, including </w:t>
+      </w:r>
+      <w:r>
+        <w:rPr>
+          <w:lang w:val="en-US"/>
+        </w:rPr>
+        <w:t xml:space="preserve">the recent debates </w:t>
+      </w:r>
+      <w:r>
+        <w:rPr>
+          <w:lang w:val="en-US"/>
+        </w:rPr>
+        <w:t xml:space="preserve">about the </w:t>
+      </w:r>
+      <w:r>
+        <w:rPr>
+          <w:lang w:val="en-US"/>
+        </w:rPr>
+        <w:t xml:space="preserve">commonly observed </w:t>
+      </w:r>
+      <w:r>
+        <w:rPr>
+          <w:lang w:val="en-US"/>
+        </w:rPr>
+        <w:t>(</w:t>
+      </w:r>
+      <w:r>
+        <w:rPr>
+          <w:lang w:val="en-US"/>
+        </w:rPr>
+        <w:t>but poorly understood</w:t>
+      </w:r>
+      <w:r>
+        <w:rPr>
+          <w:lang w:val="en-US"/>
+        </w:rPr>
+        <w:t>)</w:t>
+      </w:r>
+      <w:r>
+        <w:rPr>
+          <w:lang w:val="en-US"/>
+        </w:rPr>
+        <w:t xml:space="preserve"> </w:t>
+      </w:r>
+      <w:r>
+        <w:rPr>
+          <w:lang w:val="en-US"/>
+        </w:rPr>
+        <w:t xml:space="preserve">negative impacts of </w:t>
+      </w:r>
+      <w:r>
+        <w:rPr>
+          <w:lang w:val="en-US"/>
+        </w:rPr>
+        <w:t xml:space="preserve">warming on </w:t>
+      </w:r>
+      <w:r>
+        <w:rPr>
+          <w:lang w:val="en-US"/>
+        </w:rPr>
+        <w:t>growth</w:t>
+      </w:r>
+      <w:r>
+        <w:rPr>
+          <w:lang w:val="en-US"/>
+        </w:rPr>
+        <w:t xml:space="preserve"> in large fish</w:t>
+      </w:r>
+      <w:r>
+        <w:rPr>
+          <w:lang w:val="en-US"/>
+        </w:rPr>
+        <w:t xml:space="preserve"> within </w:t>
+      </w:r>
+      <w:r>
+        <w:rPr>
+          <w:lang w:val="en-US"/>
+        </w:rPr>
+        <w:t>species and</w:t>
+      </w:r>
+      <w:r>
+        <w:rPr>
+          <w:lang w:val="en-US"/>
+        </w:rPr>
+        <w:t xml:space="preserve"> provide</w:t>
+      </w:r>
+      <w:r>
+        <w:rPr>
+          <w:lang w:val="en-US"/>
+        </w:rPr>
+        <w:t xml:space="preserve"> a </w:t>
+      </w:r>
+      <w:r>
+        <w:rPr>
+          <w:lang w:val="en-US"/>
+        </w:rPr>
+        <w:t>simpl</w:t>
+      </w:r>
+      <w:r>
+        <w:rPr>
+          <w:lang w:val="en-US"/>
+        </w:rPr>
+        <w:t>e</w:t>
+      </w:r>
+      <w:r>
+        <w:rPr>
+          <w:lang w:val="en-US"/>
+        </w:rPr>
+        <w:t xml:space="preserve"> </w:t>
+      </w:r>
+      <w:r>
+        <w:rPr>
+          <w:lang w:val="en-US"/>
+        </w:rPr>
+        <w:t xml:space="preserve">mechanism </w:t>
+      </w:r>
+      <w:r>
+        <w:rPr>
+          <w:lang w:val="en-US"/>
+        </w:rPr>
+        <w:t>that can reproduce this response</w:t>
+      </w:r>
+      <w:r>
+        <w:rPr>
+          <w:lang w:val="en-US"/>
+        </w:rPr>
+        <w:t>. We also</w:t>
+      </w:r>
+      <w:r>
+        <w:rPr>
+          <w:lang w:val="en-US"/>
+        </w:rPr>
+        <w:t xml:space="preserve"> </w:t>
+      </w:r>
+      <w:r>
+        <w:rPr>
+          <w:lang w:val="en-US"/>
+        </w:rPr>
+        <w:t xml:space="preserve">clearly identify </w:t>
+      </w:r>
+      <w:r>
+        <w:rPr>
+          <w:lang w:val="en-US"/>
+        </w:rPr>
+        <w:t xml:space="preserve">deviations from </w:t>
+      </w:r>
+      <w:r>
+        <w:rPr>
+          <w:lang w:val="en-US"/>
+        </w:rPr>
+        <w:t xml:space="preserve">general </w:t>
+      </w:r>
+      <w:r>
+        <w:rPr>
+          <w:lang w:val="en-US"/>
+        </w:rPr>
+        <w:t>metabolic scaling theories</w:t>
+      </w:r>
+      <w:r>
+        <w:rPr>
+          <w:lang w:val="en-US"/>
+        </w:rPr>
+        <w:t xml:space="preserve"> at the within-species level</w:t>
+      </w:r>
+      <w:r>
+        <w:rPr>
+          <w:lang w:val="en-US"/>
+        </w:rPr>
+        <w:t xml:space="preserve">. Overall, </w:t>
+      </w:r>
+      <w:r>
+        <w:rPr>
+          <w:lang w:val="en-US"/>
+        </w:rPr>
+        <w:t xml:space="preserve">our study highlights need to </w:t>
+      </w:r>
+      <w:r>
+        <w:rPr>
+          <w:lang w:val="en-US"/>
+        </w:rPr>
+        <w:t xml:space="preserve">investigate </w:t>
+      </w:r>
+      <w:r>
+        <w:rPr>
+          <w:lang w:val="en-US"/>
+        </w:rPr>
+        <w:t xml:space="preserve">intraspecific </w:t>
+      </w:r>
+      <w:r>
+        <w:rPr>
+          <w:lang w:val="en-US"/>
+        </w:rPr>
+        <w:t>relationsh</w:t>
+      </w:r>
+      <w:r>
+        <w:rPr>
+          <w:lang w:val="en-US"/>
+        </w:rPr>
+        <w:t>ips</w:t>
+      </w:r>
+      <w:r>
+        <w:rPr>
+          <w:lang w:val="en-US"/>
+        </w:rPr>
+        <w:t xml:space="preserve"> as these deviate from interspecific </w:t>
+      </w:r>
+      <w:r>
+        <w:rPr>
+          <w:lang w:val="en-US"/>
+        </w:rPr>
+        <w:t xml:space="preserve">relationships, but also </w:t>
+      </w:r>
+      <w:r>
+        <w:rPr>
+          <w:lang w:val="en-US"/>
+        </w:rPr>
+        <w:t xml:space="preserve">the ability of </w:t>
+      </w:r>
+      <w:r>
+        <w:rPr>
+          <w:lang w:val="en-US"/>
+        </w:rPr>
+        <w:t xml:space="preserve">simple mechanistic models to reproduce </w:t>
+      </w:r>
+      <w:r>
+        <w:rPr>
+          <w:lang w:val="en-US"/>
+        </w:rPr>
+        <w:t xml:space="preserve">the </w:t>
+      </w:r>
+      <w:r>
+        <w:rPr>
+          <w:lang w:val="en-US"/>
+        </w:rPr>
+        <w:t>common pattern of large individuals of ectotherms species struggling with growth when it gets too warm.</w:t>
+      </w:r>
+    </w:p>
+    <w:p>
+      <w:pPr>
+        <w:contextualSpacing/>
         <w:jc w:val="both"/>
         <w:rPr>
           <w:rFonts w:cstheme="minorHAnsi"/>
@@ -612,51 +1837,7 @@
     </w:p>
     <w:p>
       <w:pPr>
-        <w:jc w:val="both"/>
-        <w:rPr>
-          <w:rFonts w:cstheme="minorHAnsi"/>
-          <w:lang w:val="en-US"/>
-        </w:rPr>
-      </w:pPr>
-      <w:r>
-        <w:t>These findings suggest large individuals within populations may be the first to suffer negative consequences of warming on growth</w:t>
-      </w:r>
-      <w:r>
-        <w:rPr>
-          <w:lang w:val="en-US"/>
-        </w:rPr>
-        <w:t>. This has with potential i</w:t>
-      </w:r>
-      <w:r>
-        <w:rPr>
-          <w:lang w:val="en-US"/>
-        </w:rPr>
-        <w:t xml:space="preserve">mplications for </w:t>
-      </w:r>
-      <w:r>
-        <w:rPr>
-          <w:lang w:val="en-GB"/>
-        </w:rPr>
-        <w:t>maintaining population resilience, fisheries yield, and food web structure</w:t>
-      </w:r>
-      <w:r>
-        <w:rPr>
-          <w:lang w:val="en-GB"/>
-        </w:rPr>
-        <w:t xml:space="preserve"> in warm</w:t>
-      </w:r>
-    </w:p>
-    <w:p>
-      <w:pPr>
-        <w:jc w:val="both"/>
-        <w:rPr>
-          <w:rFonts w:cstheme="minorHAnsi"/>
-          <w:lang w:val="en-US"/>
-        </w:rPr>
-      </w:pPr>
-    </w:p>
-    <w:p>
-      <w:pPr>
+        <w:contextualSpacing/>
         <w:jc w:val="both"/>
         <w:rPr>
           <w:rFonts w:cstheme="minorHAnsi"/>
@@ -725,6 +1906,144 @@
     </w:p>
     <w:p>
       <w:pPr>
+        <w:pStyle w:val="Bibliography"/>
+        <w:contextualSpacing/>
+        <w:rPr>
+          <w:rFonts w:eastAsiaTheme="minorEastAsia" w:cstheme="minorHAnsi"/>
+          <w:noProof/>
+          <w:lang w:val="en-US"/>
+        </w:rPr>
+      </w:pPr>
+      <w:r>
+        <w:rPr>
+          <w:rFonts w:eastAsiaTheme="minorEastAsia" w:cstheme="minorHAnsi"/>
+          <w:noProof/>
+          <w:lang w:val="en-US"/>
+        </w:rPr>
+        <w:t>Max Lindmark</w:t>
+      </w:r>
+      <w:r>
+        <w:rPr>
+          <w:rFonts w:eastAsiaTheme="minorEastAsia" w:cstheme="minorHAnsi"/>
+          <w:noProof/>
+          <w:lang w:val="en-US"/>
+        </w:rPr>
+        <w:t>, on</w:t>
+      </w:r>
+      <w:r>
+        <w:rPr>
+          <w:rFonts w:eastAsiaTheme="minorEastAsia" w:cstheme="minorHAnsi"/>
+          <w:noProof/>
+          <w:lang w:val="en-US"/>
+        </w:rPr>
+        <w:t xml:space="preserve"> </w:t>
+      </w:r>
+      <w:r>
+        <w:rPr>
+          <w:rFonts w:eastAsiaTheme="minorEastAsia" w:cstheme="minorHAnsi"/>
+          <w:noProof/>
+          <w:lang w:val="en-US"/>
+        </w:rPr>
+        <w:t>behalf of all co-authors</w:t>
+      </w:r>
+    </w:p>
+    <w:p>
+      <w:pPr>
+        <w:pStyle w:val="Bibliography"/>
+        <w:contextualSpacing/>
+        <w:rPr>
+          <w:rFonts w:eastAsiaTheme="minorEastAsia" w:cstheme="minorHAnsi"/>
+          <w:noProof/>
+          <w:lang w:val="en-US"/>
+        </w:rPr>
+      </w:pPr>
+      <w:r>
+        <w:rPr>
+          <w:rFonts w:eastAsiaTheme="minorEastAsia" w:cstheme="minorHAnsi"/>
+          <w:noProof/>
+          <w:lang w:val="en-US"/>
+        </w:rPr>
+        <w:t>Swedish University of Agricultural Sciences</w:t>
+      </w:r>
+      <w:r>
+        <w:rPr>
+          <w:rFonts w:eastAsiaTheme="minorEastAsia" w:cstheme="minorHAnsi"/>
+          <w:noProof/>
+          <w:lang w:val="en-US"/>
+        </w:rPr>
+        <w:t xml:space="preserve">, </w:t>
+      </w:r>
+      <w:r>
+        <w:rPr>
+          <w:rFonts w:eastAsiaTheme="minorEastAsia" w:cstheme="minorHAnsi"/>
+          <w:noProof/>
+          <w:lang w:val="en-US"/>
+        </w:rPr>
+        <w:t>Department of Aquatic Resources (SLU Aqua)</w:t>
+      </w:r>
+      <w:r>
+        <w:rPr>
+          <w:rFonts w:eastAsiaTheme="minorEastAsia" w:cstheme="minorHAnsi"/>
+          <w:noProof/>
+          <w:lang w:val="en-US"/>
+        </w:rPr>
+        <w:t>,</w:t>
+      </w:r>
+    </w:p>
+    <w:p>
+      <w:pPr>
+        <w:pStyle w:val="Bibliography"/>
+        <w:contextualSpacing/>
+        <w:rPr>
+          <w:rFonts w:eastAsiaTheme="minorEastAsia" w:cstheme="minorHAnsi"/>
+          <w:noProof/>
+          <w:lang w:val="en-US"/>
+        </w:rPr>
+      </w:pPr>
+      <w:r>
+        <w:rPr>
+          <w:rFonts w:eastAsiaTheme="minorEastAsia" w:cstheme="minorHAnsi"/>
+          <w:noProof/>
+          <w:lang w:val="en-US"/>
+        </w:rPr>
+        <w:t>Institute of Coastal Research</w:t>
+      </w:r>
+      <w:r>
+        <w:rPr>
+          <w:rFonts w:eastAsiaTheme="minorEastAsia" w:cstheme="minorHAnsi"/>
+          <w:noProof/>
+          <w:lang w:val="en-US"/>
+        </w:rPr>
+        <w:t xml:space="preserve">, </w:t>
+      </w:r>
+      <w:r>
+        <w:rPr>
+          <w:rFonts w:eastAsiaTheme="minorEastAsia" w:cstheme="minorHAnsi"/>
+          <w:noProof/>
+          <w:lang w:val="en-US"/>
+        </w:rPr>
+        <w:t>Skolgatan 6, 742 42 Öregrund, Sweden</w:t>
+      </w:r>
+      <w:r>
+        <w:rPr>
+          <w:rFonts w:eastAsiaTheme="minorEastAsia" w:cstheme="minorHAnsi"/>
+          <w:noProof/>
+          <w:lang w:val="en-US"/>
+        </w:rPr>
+        <w:t xml:space="preserve">, </w:t>
+      </w:r>
+      <w:r>
+        <w:rPr>
+          <w:rFonts w:eastAsiaTheme="minorEastAsia" w:cstheme="minorHAnsi"/>
+          <w:noProof/>
+          <w:lang w:val="en-US"/>
+        </w:rPr>
+        <w:t>Phone: +46(0)104 78</w:t>
+      </w:r>
+    </w:p>
+    <w:p>
+      <w:pPr>
+        <w:pStyle w:val="Bibliography"/>
         <w:contextualSpacing/>
         <w:rPr>
           <w:rStyle w:val="Hyperlink"/>
@@ -739,88 +2058,7 @@
           <w:noProof/>
           <w:lang w:val="en-US"/>
         </w:rPr>
-        <w:t>Max Lindmark</w:t>
-      </w:r>
-      <w:r>
-        <w:rPr>
-          <w:rFonts w:eastAsiaTheme="minorEastAsia" w:cstheme="minorHAnsi"/>
-          <w:noProof/>
-          <w:lang w:val="en-US"/>
-        </w:rPr>
-        <w:t>, on behalf of all co-authors</w:t>
-      </w:r>
-      <w:r>
-        <w:rPr>
-          <w:rFonts w:eastAsiaTheme="minorEastAsia" w:cstheme="minorHAnsi"/>
-          <w:noProof/>
-          <w:lang w:val="en-US"/>
-        </w:rPr>
-        <w:br/>
-        <w:t>Swedish University of Agricultural Sciences</w:t>
-      </w:r>
-      <w:r>
-        <w:rPr>
-          <w:rFonts w:eastAsiaTheme="minorEastAsia" w:cstheme="minorHAnsi"/>
-          <w:noProof/>
-          <w:lang w:val="en-US"/>
-        </w:rPr>
-        <w:t xml:space="preserve">, </w:t>
-      </w:r>
-      <w:r>
-        <w:rPr>
-          <w:rFonts w:eastAsiaTheme="minorEastAsia" w:cstheme="minorHAnsi"/>
-          <w:noProof/>
-          <w:lang w:val="en-US"/>
-        </w:rPr>
-        <w:t>Department of Aquatic Resources (SLU Aqua)</w:t>
-      </w:r>
-      <w:r>
-        <w:rPr>
-          <w:rFonts w:eastAsiaTheme="minorEastAsia" w:cstheme="minorHAnsi"/>
-          <w:noProof/>
-          <w:lang w:val="en-US"/>
-        </w:rPr>
-        <w:t xml:space="preserve">, </w:t>
-      </w:r>
-      <w:r>
-        <w:rPr>
-          <w:rFonts w:eastAsiaTheme="minorEastAsia" w:cstheme="minorHAnsi"/>
-          <w:noProof/>
-          <w:lang w:val="en-US"/>
-        </w:rPr>
-        <w:t>Institute of Coastal Research</w:t>
-      </w:r>
-      <w:r>
-        <w:rPr>
-          <w:rFonts w:eastAsiaTheme="minorEastAsia" w:cstheme="minorHAnsi"/>
-          <w:noProof/>
-          <w:lang w:val="en-US"/>
-        </w:rPr>
-        <w:t xml:space="preserve">, </w:t>
-      </w:r>
-      <w:r>
-        <w:rPr>
-          <w:rFonts w:eastAsiaTheme="minorEastAsia" w:cstheme="minorHAnsi"/>
-          <w:noProof/>
-          <w:lang w:val="en-US"/>
-        </w:rPr>
-        <w:t>Skolgatan 6, 742 42 Öregrund, Sweden</w:t>
-      </w:r>
-      <w:r>
-        <w:rPr>
-          <w:rFonts w:eastAsiaTheme="minorEastAsia" w:cstheme="minorHAnsi"/>
-          <w:noProof/>
-          <w:lang w:val="en-US"/>
-        </w:rPr>
-        <w:t xml:space="preserve">, </w:t>
-      </w:r>
-      <w:r>
-        <w:rPr>
-          <w:rFonts w:eastAsiaTheme="minorEastAsia" w:cstheme="minorHAnsi"/>
-          <w:noProof/>
-          <w:lang w:val="en-US"/>
-        </w:rPr>
-        <w:t>Phone: +46(0)104 78 41 73, mobile: +46(0)722 10 72 66</w:t>
+        <w:t>41 73, mobile: +46(0)722 10 72 66</w:t>
       </w:r>
       <w:r>
         <w:rPr>
@@ -844,214 +2082,59 @@
     </w:p>
     <w:p>
       <w:pPr>
+        <w:rPr>
+          <w:sz w:val="18"/>
+          <w:szCs w:val="18"/>
+          <w:lang w:val="en-US"/>
+        </w:rPr>
+      </w:pPr>
+      <w:r>
+        <w:rPr>
+          <w:sz w:val="18"/>
+          <w:szCs w:val="18"/>
+          <w:lang w:val="en-US"/>
+        </w:rPr>
+        <w:t>1. D. J. Marshall, C. R. White, Have We Outgrown the Existing Models of Growth? Trends in Ecology &amp; Evolution 34, 102–111 (2019).</w:t>
+      </w:r>
+    </w:p>
+    <w:p>
+      <w:pPr>
+        <w:rPr>
+          <w:sz w:val="18"/>
+          <w:szCs w:val="18"/>
+          <w:lang w:val="en-US"/>
+        </w:rPr>
+      </w:pPr>
+      <w:r>
+        <w:rPr>
+          <w:sz w:val="18"/>
+          <w:szCs w:val="18"/>
+          <w:lang w:val="en-US"/>
+        </w:rPr>
+        <w:t xml:space="preserve">2. D. A. </w:t>
+      </w:r>
+      <w:proofErr w:type="spellStart"/>
+      <w:r>
+        <w:rPr>
+          <w:sz w:val="18"/>
+          <w:szCs w:val="18"/>
+          <w:lang w:val="en-US"/>
+        </w:rPr>
+        <w:t>Vasseur</w:t>
+      </w:r>
+      <w:proofErr w:type="spellEnd"/>
+      <w:r>
+        <w:rPr>
+          <w:sz w:val="18"/>
+          <w:szCs w:val="18"/>
+          <w:lang w:val="en-US"/>
+        </w:rPr>
+        <w:t>, K. S. McCann, A mechanistic approach for modelling temperature-dependent consumer-resource dynamics. The American Naturalist 166, 184–198 (2005).</w:t>
+      </w:r>
+    </w:p>
+    <w:p>
+      <w:pPr>
         <w:contextualSpacing/>
-        <w:rPr>
-          <w:rStyle w:val="Hyperlink"/>
-          <w:rFonts w:eastAsiaTheme="minorEastAsia" w:cstheme="minorHAnsi"/>
-          <w:noProof/>
-          <w:lang w:val="en-US"/>
-        </w:rPr>
-      </w:pPr>
-    </w:p>
-    <w:p>
-      <w:pPr>
-        <w:contextualSpacing/>
-        <w:rPr>
-          <w:rStyle w:val="Hyperlink"/>
-          <w:rFonts w:eastAsiaTheme="minorEastAsia" w:cstheme="minorHAnsi"/>
-          <w:noProof/>
-          <w:lang w:val="en-US"/>
-        </w:rPr>
-      </w:pPr>
-    </w:p>
-    <w:p>
-      <w:pPr>
-        <w:rPr>
-          <w:rFonts w:cs="Calibri"/>
-          <w:color w:val="000000"/>
-        </w:rPr>
-      </w:pPr>
-      <w:r>
-        <w:rPr>
-          <w:rFonts w:cs="Calibri"/>
-          <w:color w:val="000000"/>
-        </w:rPr>
-        <w:t>[Date]</w:t>
-      </w:r>
-    </w:p>
-    <w:p>
-      <w:pPr>
-        <w:rPr>
-          <w:rFonts w:cs="Calibri"/>
-          <w:color w:val="000000"/>
-        </w:rPr>
-      </w:pPr>
-    </w:p>
-    <w:p>
-      <w:pPr>
-        <w:rPr>
-          <w:rFonts w:cs="Calibri"/>
-          <w:color w:val="000000"/>
-        </w:rPr>
-      </w:pPr>
-      <w:r>
-        <w:rPr>
-          <w:rFonts w:cs="Calibri"/>
-          <w:color w:val="000000"/>
-        </w:rPr>
-        <w:t xml:space="preserve">Dear [Editor name], </w:t>
-      </w:r>
-    </w:p>
-    <w:p>
-      <w:pPr>
-        <w:pStyle w:val="Default"/>
-        <w:rPr>
-          <w:sz w:val="22"/>
-          <w:szCs w:val="22"/>
-        </w:rPr>
-      </w:pPr>
-      <w:r>
-        <w:rPr>
-          <w:sz w:val="22"/>
-          <w:szCs w:val="22"/>
-        </w:rPr>
-        <w:t xml:space="preserve">I/We wish to submit an original research article entitled “[title of article]” for consideration by [journal name]. </w:t>
-      </w:r>
-    </w:p>
-    <w:p>
-      <w:pPr>
-        <w:rPr>
-          <w:rFonts w:cs="Calibri"/>
-          <w:color w:val="000000"/>
-        </w:rPr>
-      </w:pPr>
-      <w:r>
-        <w:rPr>
-          <w:rFonts w:cs="Calibri"/>
-          <w:color w:val="000000"/>
-        </w:rPr>
-        <w:t>I/We confirm that this work is original and has not been published elsewhere, nor is it currently under consideration for publication elsewhere.</w:t>
-      </w:r>
-    </w:p>
-    <w:p>
-      <w:pPr>
-        <w:pStyle w:val="Default"/>
-        <w:rPr>
-          <w:sz w:val="22"/>
-          <w:szCs w:val="22"/>
-        </w:rPr>
-      </w:pPr>
-      <w:r>
-        <w:rPr>
-          <w:sz w:val="22"/>
-          <w:szCs w:val="22"/>
-        </w:rPr>
-        <w:t xml:space="preserve">In this paper, I/we report on / show that _______. This is significant because __________.  </w:t>
-      </w:r>
-    </w:p>
-    <w:p>
-      <w:pPr>
-        <w:rPr>
-          <w:rFonts w:cs="Calibri"/>
-          <w:color w:val="000000"/>
-        </w:rPr>
-      </w:pPr>
-      <w:r>
-        <w:rPr>
-          <w:rFonts w:cs="Calibri"/>
-        </w:rPr>
-        <w:t>We believe that this manuscript is appropriate for publication by [journal name]</w:t>
-      </w:r>
-      <w:r>
-        <w:rPr>
-          <w:rFonts w:cs="Calibri"/>
-          <w:i/>
-          <w:iCs/>
-        </w:rPr>
-        <w:t xml:space="preserve"> </w:t>
-      </w:r>
-      <w:r>
-        <w:rPr>
-          <w:rFonts w:cs="Calibri"/>
-        </w:rPr>
-        <w:t xml:space="preserve">because it… </w:t>
-      </w:r>
-      <w:r>
-        <w:rPr>
-          <w:rFonts w:cs="Calibri"/>
-          <w:b/>
-          <w:bCs/>
-        </w:rPr>
-        <w:t>[specific reference to the journal’s Aims &amp; Scope]</w:t>
-      </w:r>
-      <w:r>
-        <w:rPr>
-          <w:rFonts w:cs="Calibri"/>
-        </w:rPr>
-        <w:t xml:space="preserve">. </w:t>
-      </w:r>
-      <w:r>
-        <w:rPr>
-          <w:rFonts w:cs="Calibri"/>
-          <w:color w:val="000000"/>
-        </w:rPr>
-        <w:t xml:space="preserve">__________.  </w:t>
-      </w:r>
-    </w:p>
-    <w:p>
-      <w:pPr>
-        <w:rPr>
-          <w:rFonts w:cs="Calibri"/>
-          <w:color w:val="000000"/>
-        </w:rPr>
-      </w:pPr>
-      <w:r>
-        <w:rPr>
-          <w:rFonts w:cs="Calibri"/>
-          <w:color w:val="000000"/>
-        </w:rPr>
-        <w:t>[Please explain in your own words the significance and novelty of the work, the problem that is being addressed, and why the manuscript belongs in this journal. Do not simply insert your abstract into your cover letter! Briefly describe the research you are reporting in your paper, why it is important, and why you think the readership of the jour</w:t>
-      </w:r>
-      <w:r>
-        <w:rPr>
-          <w:rFonts w:cs="Calibri"/>
-          <w:color w:val="000000"/>
-        </w:rPr>
-        <w:t>nal would be interested in it.]</w:t>
-      </w:r>
-    </w:p>
-    <w:p>
-      <w:pPr>
-        <w:rPr>
-          <w:rFonts w:cs="Calibri"/>
-          <w:color w:val="000000"/>
-        </w:rPr>
-      </w:pPr>
-    </w:p>
-    <w:p>
-      <w:pPr>
-        <w:rPr>
-          <w:rFonts w:cs="Calibri"/>
-          <w:color w:val="000000"/>
-        </w:rPr>
-      </w:pPr>
-      <w:r>
-        <w:rPr>
-          <w:rFonts w:cs="Calibri"/>
-          <w:color w:val="000000"/>
-        </w:rPr>
-        <w:t>https://wordvice.com/journal-submission-cover-letter/</w:t>
-      </w:r>
-      <w:r>
-        <w:rPr>
-          <w:rFonts w:cs="Calibri"/>
-          <w:color w:val="000000"/>
-        </w:rPr>
-        <w:t xml:space="preserve"> </w:t>
-      </w:r>
-    </w:p>
-    <w:p>
-      <w:pPr>
         <w:rPr>
           <w:rFonts w:cs="Calibri"/>
           <w:color w:val="000000"/>
@@ -1099,6 +2182,24 @@
         </w:rPr>
         <w:t xml:space="preserve"> up with a third… </w:t>
       </w:r>
+      <w:r>
+        <w:rPr>
+          <w:lang w:val="en-US"/>
+        </w:rPr>
+        <w:t xml:space="preserve">seems like they are all equally not on topic </w:t>
+      </w:r>
+      <w:r>
+        <w:rPr>
+          <w:lang w:val="en-US"/>
+        </w:rPr>
+        <w:sym w:font="Wingdings" w:char="F04A"/>
+      </w:r>
+      <w:r>
+        <w:rPr>
+          <w:lang w:val="en-US"/>
+        </w:rPr>
+        <w:t xml:space="preserve"> </w:t>
+      </w:r>
       <w:hyperlink r:id="rId1" w:history="1">
         <w:r>
           <w:rPr>
@@ -1132,15 +2233,26 @@
       </w:r>
       <w:r>
         <w:rPr>
-          <w:lang w:val="en-US"/>
-        </w:rPr>
-        <w:t>I listed a bunch here</w:t>
-      </w:r>
-      <w:r>
-        <w:rPr>
-          <w:lang w:val="en-US"/>
-        </w:rPr>
-        <w:t>, they are not ranked yet</w:t>
+          <w:rStyle w:val="CommentReference"/>
+          <w:lang w:val="en-US"/>
+        </w:rPr>
+        <w:t xml:space="preserve">My </w:t>
+      </w:r>
+      <w:proofErr w:type="spellStart"/>
+      <w:r>
+        <w:rPr>
+          <w:rStyle w:val="CommentReference"/>
+          <w:lang w:val="en-US"/>
+        </w:rPr>
+        <w:t>choise</w:t>
+      </w:r>
+      <w:proofErr w:type="spellEnd"/>
+      <w:r>
+        <w:rPr>
+          <w:rStyle w:val="CommentReference"/>
+          <w:lang w:val="en-US"/>
+        </w:rPr>
+        <w:t xml:space="preserve"> is in bold… </w:t>
       </w:r>
     </w:p>
   </w:comment>
@@ -1453,6 +2565,119 @@
       </w:pPr>
     </w:lvl>
   </w:abstractNum>
+  <w:abstractNum w:abstractNumId="4" w15:restartNumberingAfterBreak="0">
+    <w:nsid w:val="63050EFD"/>
+    <w:multiLevelType w:val="hybridMultilevel"/>
+    <w:tmpl w:val="6A32827E"/>
+    <w:lvl w:ilvl="0" w:tplc="460A7D9C">
+      <w:start w:val="11"/>
+      <w:numFmt w:val="bullet"/>
+      <w:lvlText w:val="-"/>
+      <w:lvlJc w:val="left"/>
+      <w:pPr>
+        <w:ind w:left="720" w:hanging="360"/>
+      </w:pPr>
+      <w:rPr>
+        <w:rFonts w:ascii="Times New Roman" w:eastAsia="Times New Roman" w:hAnsi="Times New Roman" w:cs="Times New Roman" w:hint="default"/>
+      </w:rPr>
+    </w:lvl>
+    <w:lvl w:ilvl="1" w:tplc="08090003" w:tentative="1">
+      <w:start w:val="1"/>
+      <w:numFmt w:val="bullet"/>
+      <w:lvlText w:val="o"/>
+      <w:lvlJc w:val="left"/>
+      <w:pPr>
+        <w:ind w:left="1440" w:hanging="360"/>
+      </w:pPr>
+      <w:rPr>
+        <w:rFonts w:ascii="Courier New" w:hAnsi="Courier New" w:hint="default"/>
+      </w:rPr>
+    </w:lvl>
+    <w:lvl w:ilvl="2" w:tplc="08090005" w:tentative="1">
+      <w:start w:val="1"/>
+      <w:numFmt w:val="bullet"/>
+      <w:lvlText w:val=""/>
+      <w:lvlJc w:val="left"/>
+      <w:pPr>
+        <w:ind w:left="2160" w:hanging="360"/>
+      </w:pPr>
+      <w:rPr>
+        <w:rFonts w:ascii="Wingdings" w:hAnsi="Wingdings" w:hint="default"/>
+      </w:rPr>
+    </w:lvl>
+    <w:lvl w:ilvl="3" w:tplc="08090001" w:tentative="1">
+      <w:start w:val="1"/>
+      <w:numFmt w:val="bullet"/>
+      <w:lvlText w:val=""/>
+      <w:lvlJc w:val="left"/>
+      <w:pPr>
+        <w:ind w:left="2880" w:hanging="360"/>
+      </w:pPr>
+      <w:rPr>
+        <w:rFonts w:ascii="Symbol" w:hAnsi="Symbol" w:hint="default"/>
+      </w:rPr>
+    </w:lvl>
+    <w:lvl w:ilvl="4" w:tplc="08090003" w:tentative="1">
+      <w:start w:val="1"/>
+      <w:numFmt w:val="bullet"/>
+      <w:lvlText w:val="o"/>
+      <w:lvlJc w:val="left"/>
+      <w:pPr>
+        <w:ind w:left="3600" w:hanging="360"/>
+      </w:pPr>
+      <w:rPr>
+        <w:rFonts w:ascii="Courier New" w:hAnsi="Courier New" w:hint="default"/>
+      </w:rPr>
+    </w:lvl>
+    <w:lvl w:ilvl="5" w:tplc="08090005" w:tentative="1">
+      <w:start w:val="1"/>
+      <w:numFmt w:val="bullet"/>
+      <w:lvlText w:val=""/>
+      <w:lvlJc w:val="left"/>
+      <w:pPr>
+        <w:ind w:left="4320" w:hanging="360"/>
+      </w:pPr>
+      <w:rPr>
+        <w:rFonts w:ascii="Wingdings" w:hAnsi="Wingdings" w:hint="default"/>
+      </w:rPr>
+    </w:lvl>
+    <w:lvl w:ilvl="6" w:tplc="08090001" w:tentative="1">
+      <w:start w:val="1"/>
+      <w:numFmt w:val="bullet"/>
+      <w:lvlText w:val=""/>
+      <w:lvlJc w:val="left"/>
+      <w:pPr>
+        <w:ind w:left="5040" w:hanging="360"/>
+      </w:pPr>
+      <w:rPr>
+        <w:rFonts w:ascii="Symbol" w:hAnsi="Symbol" w:hint="default"/>
+      </w:rPr>
+    </w:lvl>
+    <w:lvl w:ilvl="7" w:tplc="08090003" w:tentative="1">
+      <w:start w:val="1"/>
+      <w:numFmt w:val="bullet"/>
+      <w:lvlText w:val="o"/>
+      <w:lvlJc w:val="left"/>
+      <w:pPr>
+        <w:ind w:left="5760" w:hanging="360"/>
+      </w:pPr>
+      <w:rPr>
+        <w:rFonts w:ascii="Courier New" w:hAnsi="Courier New" w:hint="default"/>
+      </w:rPr>
+    </w:lvl>
+    <w:lvl w:ilvl="8" w:tplc="08090005" w:tentative="1">
+      <w:start w:val="1"/>
+      <w:numFmt w:val="bullet"/>
+      <w:lvlText w:val=""/>
+      <w:lvlJc w:val="left"/>
+      <w:pPr>
+        <w:ind w:left="6480" w:hanging="360"/>
+      </w:pPr>
+      <w:rPr>
+        <w:rFonts w:ascii="Wingdings" w:hAnsi="Wingdings" w:hint="default"/>
+      </w:rPr>
+    </w:lvl>
+  </w:abstractNum>
   <w:num w:numId="1">
     <w:abstractNumId w:val="2"/>
   </w:num>
@@ -1464,6 +2689,9 @@
   </w:num>
   <w:num w:numId="4">
     <w:abstractNumId w:val="1"/>
+  </w:num>
+  <w:num w:numId="5">
+    <w:abstractNumId w:val="4"/>
   </w:num>
 </w:numbering>
 </file>
@@ -1873,7 +3101,7 @@
   <w:style w:type="paragraph" w:default="1" w:styleId="Normal">
     <w:name w:val="Normal"/>
     <w:qFormat/>
-    <w:rsid w:val="001760FB"/>
+    <w:rsid w:val="00D504DC"/>
     <w:pPr>
       <w:spacing w:after="0" w:line="240" w:lineRule="auto"/>
     </w:pPr>
@@ -1979,7 +3207,7 @@
     <w:uiPriority w:val="1"/>
     <w:semiHidden/>
     <w:unhideWhenUsed/>
-    <w:rsid w:val="001760FB"/>
+    <w:rsid w:val="00D504DC"/>
   </w:style>
   <w:style w:type="table" w:default="1" w:styleId="TableNormal">
     <w:name w:val="Normal Table"/>
@@ -2001,7 +3229,7 @@
     <w:uiPriority w:val="99"/>
     <w:semiHidden/>
     <w:unhideWhenUsed/>
-    <w:rsid w:val="001760FB"/>
+    <w:rsid w:val="00D504DC"/>
   </w:style>
   <w:style w:type="character" w:customStyle="1" w:styleId="Heading1Char">
     <w:name w:val="Heading 1 Char"/>
@@ -4051,6 +5279,16 @@
       <w:szCs w:val="24"/>
       <w:lang w:val="en-GB" w:eastAsia="en-GB"/>
     </w:rPr>
+  </w:style>
+  <w:style w:type="paragraph" w:styleId="ListParagraph">
+    <w:name w:val="List Paragraph"/>
+    <w:basedOn w:val="Normal"/>
+    <w:uiPriority w:val="34"/>
+    <w:rsid w:val="00D504DC"/>
+    <w:pPr>
+      <w:ind w:left="720"/>
+      <w:contextualSpacing/>
+    </w:pPr>
   </w:style>
 </w:styles>
 </file>
@@ -4281,17 +5519,6 @@
 </file>
 
 <file path=customXml/item1.xml><?xml version="1.0" encoding="utf-8"?>
-<tns:customPropertyEditors xmlns:tns="http://schemas.microsoft.com/office/2006/customDocumentInformationPanel">
-  <tns:showOnOpen>false</tns:showOnOpen>
-  <tns:defaultPropertyEditorNamespace>Standardegenskaper och egenskaper för SharePoint-bibliotek</tns:defaultPropertyEditorNamespace>
-</tns:customPropertyEditors>
-</file>
-
-<file path=customXml/item2.xml><?xml version="1.0" encoding="utf-8"?>
-<b:Sources xmlns:b="http://schemas.openxmlformats.org/officeDocument/2006/bibliography" xmlns="http://schemas.openxmlformats.org/officeDocument/2006/bibliography" SelectedStyle="\APA.XSL" StyleName="APA"/>
-</file>
-
-<file path=customXml/item3.xml><?xml version="1.0" encoding="utf-8"?>
 <ct:contentTypeSchema xmlns:ct="http://schemas.microsoft.com/office/2006/metadata/contentType" xmlns:ma="http://schemas.microsoft.com/office/2006/metadata/properties/metaAttributes" ct:_="" ma:_="" ma:contentTypeName="Dokument" ma:contentTypeID="0x01010082F6CF5AC4B69D4CA4913C8C7806130C" ma:contentTypeVersion="0" ma:contentTypeDescription="Skapa ett nytt dokument." ma:contentTypeScope="" ma:versionID="99a8c06d041fe489a0ac81dc45f84c12">
   <xsd:schema xmlns:xsd="http://www.w3.org/2001/XMLSchema" xmlns:xs="http://www.w3.org/2001/XMLSchema" xmlns:p="http://schemas.microsoft.com/office/2006/metadata/properties" targetNamespace="http://schemas.microsoft.com/office/2006/metadata/properties" ma:root="true" ma:fieldsID="988ddc45a2a1ba233d786d3fa5db79ea">
     <xsd:element name="properties">
@@ -4405,7 +5632,24 @@
 </ct:contentTypeSchema>
 </file>
 
+<file path=customXml/item2.xml><?xml version="1.0" encoding="utf-8"?>
+<b:Sources xmlns:b="http://schemas.openxmlformats.org/officeDocument/2006/bibliography" xmlns="http://schemas.openxmlformats.org/officeDocument/2006/bibliography" SelectedStyle="\APA.XSL" StyleName="APA"/>
+</file>
+
+<file path=customXml/item3.xml><?xml version="1.0" encoding="utf-8"?>
+<tns:customPropertyEditors xmlns:tns="http://schemas.microsoft.com/office/2006/customDocumentInformationPanel">
+  <tns:showOnOpen>false</tns:showOnOpen>
+  <tns:defaultPropertyEditorNamespace>Standardegenskaper och egenskaper för SharePoint-bibliotek</tns:defaultPropertyEditorNamespace>
+</tns:customPropertyEditors>
+</file>
+
 <file path=customXml/item4.xml><?xml version="1.0" encoding="utf-8"?>
+<p:properties xmlns:p="http://schemas.microsoft.com/office/2006/metadata/properties" xmlns:xsi="http://www.w3.org/2001/XMLSchema-instance">
+  <documentManagement/>
+</p:properties>
+</file>
+
+<file path=customXml/item5.xml><?xml version="1.0" encoding="utf-8"?>
 <?mso-contentType ?>
 <FormTemplates xmlns="http://schemas.microsoft.com/sharepoint/v3/contenttype/forms">
   <Display>DocumentLibraryForm</Display>
@@ -4414,29 +5658,7 @@
 </FormTemplates>
 </file>
 
-<file path=customXml/item5.xml><?xml version="1.0" encoding="utf-8"?>
-<p:properties xmlns:p="http://schemas.microsoft.com/office/2006/metadata/properties" xmlns:xsi="http://www.w3.org/2001/XMLSchema-instance">
-  <documentManagement/>
-</p:properties>
-</file>
-
 <file path=customXml/itemProps1.xml><?xml version="1.0" encoding="utf-8"?>
-<ds:datastoreItem xmlns:ds="http://schemas.openxmlformats.org/officeDocument/2006/customXml" ds:itemID="{6DA9EF7A-CCE7-4AF5-BA3C-73D4204EBDDA}">
-  <ds:schemaRefs>
-    <ds:schemaRef ds:uri="http://schemas.microsoft.com/office/2006/customDocumentInformationPanel"/>
-  </ds:schemaRefs>
-</ds:datastoreItem>
-</file>
-
-<file path=customXml/itemProps2.xml><?xml version="1.0" encoding="utf-8"?>
-<ds:datastoreItem xmlns:ds="http://schemas.openxmlformats.org/officeDocument/2006/customXml" ds:itemID="{439571E5-7443-47A0-AF6B-36F04939C4B2}">
-  <ds:schemaRefs>
-    <ds:schemaRef ds:uri="http://schemas.openxmlformats.org/officeDocument/2006/bibliography"/>
-  </ds:schemaRefs>
-</ds:datastoreItem>
-</file>
-
-<file path=customXml/itemProps3.xml><?xml version="1.0" encoding="utf-8"?>
 <ds:datastoreItem xmlns:ds="http://schemas.openxmlformats.org/officeDocument/2006/customXml" ds:itemID="{9E139D32-C100-407F-ABC8-6BC7DACBCB79}">
   <ds:schemaRefs>
     <ds:schemaRef ds:uri="http://schemas.microsoft.com/office/2006/metadata/contentType"/>
@@ -4452,18 +5674,34 @@
 </ds:datastoreItem>
 </file>
 
+<file path=customXml/itemProps2.xml><?xml version="1.0" encoding="utf-8"?>
+<ds:datastoreItem xmlns:ds="http://schemas.openxmlformats.org/officeDocument/2006/customXml" ds:itemID="{439571E5-7443-47A0-AF6B-36F04939C4B2}">
+  <ds:schemaRefs>
+    <ds:schemaRef ds:uri="http://schemas.openxmlformats.org/officeDocument/2006/bibliography"/>
+  </ds:schemaRefs>
+</ds:datastoreItem>
+</file>
+
+<file path=customXml/itemProps3.xml><?xml version="1.0" encoding="utf-8"?>
+<ds:datastoreItem xmlns:ds="http://schemas.openxmlformats.org/officeDocument/2006/customXml" ds:itemID="{6DA9EF7A-CCE7-4AF5-BA3C-73D4204EBDDA}">
+  <ds:schemaRefs>
+    <ds:schemaRef ds:uri="http://schemas.microsoft.com/office/2006/customDocumentInformationPanel"/>
+  </ds:schemaRefs>
+</ds:datastoreItem>
+</file>
+
 <file path=customXml/itemProps4.xml><?xml version="1.0" encoding="utf-8"?>
+<ds:datastoreItem xmlns:ds="http://schemas.openxmlformats.org/officeDocument/2006/customXml" ds:itemID="{14B571DE-9FEF-443E-BFEF-8D8A10FF54E4}">
+  <ds:schemaRefs>
+    <ds:schemaRef ds:uri="http://schemas.microsoft.com/office/2006/metadata/properties"/>
+  </ds:schemaRefs>
+</ds:datastoreItem>
+</file>
+
+<file path=customXml/itemProps5.xml><?xml version="1.0" encoding="utf-8"?>
 <ds:datastoreItem xmlns:ds="http://schemas.openxmlformats.org/officeDocument/2006/customXml" ds:itemID="{26208C63-3BA0-4E10-999A-5A1631CE23E7}">
   <ds:schemaRefs>
     <ds:schemaRef ds:uri="http://schemas.microsoft.com/sharepoint/v3/contenttype/forms"/>
   </ds:schemaRefs>
 </ds:datastoreItem>
-</file>
-
-<file path=customXml/itemProps5.xml><?xml version="1.0" encoding="utf-8"?>
-<ds:datastoreItem xmlns:ds="http://schemas.openxmlformats.org/officeDocument/2006/customXml" ds:itemID="{14B571DE-9FEF-443E-BFEF-8D8A10FF54E4}">
-  <ds:schemaRefs>
-    <ds:schemaRef ds:uri="http://schemas.microsoft.com/office/2006/metadata/properties"/>
-  </ds:schemaRefs>
-</ds:datastoreItem>
 </file>
</xml_diff>